<commit_message>
EXM-45627: Fixed the test sample.
</commit_message>
<xml_diff>
--- a/test-sample/wordTo/test.docx
+++ b/test-sample/wordTo/test.docx
@@ -1,80 +1,67 @@
 
 <file path=word/document.xml><?xml version="1.0" encoding="utf-8"?>
-<w:document xmlns:o="urn:schemas-microsoft-com:office:office" xmlns:r="http://schemas.openxmlformats.org/officeDocument/2006/relationships" xmlns:v="urn:schemas-microsoft-com:vml" xmlns:w="http://schemas.openxmlformats.org/wordprocessingml/2006/main" xmlns:w10="urn:schemas-microsoft-com:office:word" xmlns:wp="http://schemas.openxmlformats.org/drawingml/2006/wordprocessingDrawing" xmlns:wps="http://schemas.microsoft.com/office/word/2010/wordprocessingShape" xmlns:wpg="http://schemas.microsoft.com/office/word/2010/wordprocessingGroup" xmlns:mc="http://schemas.openxmlformats.org/markup-compatibility/2006" xmlns:wp14="http://schemas.microsoft.com/office/word/2010/wordprocessingDrawing" xmlns:w14="http://schemas.microsoft.com/office/word/2010/wordml" mc:Ignorable="w14 wp14">
+<w:document xmlns:wpc="http://schemas.microsoft.com/office/word/2010/wordprocessingCanvas" xmlns:cx="http://schemas.microsoft.com/office/drawing/2014/chartex" xmlns:cx1="http://schemas.microsoft.com/office/drawing/2015/9/8/chartex" xmlns:cx2="http://schemas.microsoft.com/office/drawing/2015/10/21/chartex" xmlns:cx3="http://schemas.microsoft.com/office/drawing/2016/5/9/chartex" xmlns:cx4="http://schemas.microsoft.com/office/drawing/2016/5/10/chartex" xmlns:cx5="http://schemas.microsoft.com/office/drawing/2016/5/11/chartex" xmlns:cx6="http://schemas.microsoft.com/office/drawing/2016/5/12/chartex" xmlns:cx7="http://schemas.microsoft.com/office/drawing/2016/5/13/chartex" xmlns:cx8="http://schemas.microsoft.com/office/drawing/2016/5/14/chartex" xmlns:mc="http://schemas.openxmlformats.org/markup-compatibility/2006" xmlns:aink="http://schemas.microsoft.com/office/drawing/2016/ink" xmlns:am3d="http://schemas.microsoft.com/office/drawing/2017/model3d" xmlns:o="urn:schemas-microsoft-com:office:office" xmlns:r="http://schemas.openxmlformats.org/officeDocument/2006/relationships" xmlns:m="http://schemas.openxmlformats.org/officeDocument/2006/math" xmlns:v="urn:schemas-microsoft-com:vml" xmlns:wp14="http://schemas.microsoft.com/office/word/2010/wordprocessingDrawing" xmlns:wp="http://schemas.openxmlformats.org/drawingml/2006/wordprocessingDrawing" xmlns:w10="urn:schemas-microsoft-com:office:word" xmlns:w="http://schemas.openxmlformats.org/wordprocessingml/2006/main" xmlns:w14="http://schemas.microsoft.com/office/word/2010/wordml" xmlns:w15="http://schemas.microsoft.com/office/word/2012/wordml" xmlns:w16cex="http://schemas.microsoft.com/office/word/2018/wordml/cex" xmlns:w16cid="http://schemas.microsoft.com/office/word/2016/wordml/cid" xmlns:w16="http://schemas.microsoft.com/office/word/2018/wordml" xmlns:w16se="http://schemas.microsoft.com/office/word/2015/wordml/symex" xmlns:wpg="http://schemas.microsoft.com/office/word/2010/wordprocessingGroup" xmlns:wpi="http://schemas.microsoft.com/office/word/2010/wordprocessingInk" xmlns:wne="http://schemas.microsoft.com/office/word/2006/wordml" xmlns:wps="http://schemas.microsoft.com/office/word/2010/wordprocessingShape" mc:Ignorable="w14 w15 w16se w16cid w16 w16cex wp14">
   <w:body>
     <w:p>
       <w:pPr>
         <w:pStyle w:val="Title"/>
         <w:rPr>
-          <w:lang w:val="en-AS"/>
+          <w:lang/>
         </w:rPr>
       </w:pPr>
       <w:r>
         <w:rPr>
-          <w:lang w:val="en-AS"/>
+          <w:lang/>
         </w:rPr>
         <w:t>Title text</w:t>
       </w:r>
     </w:p>
     <w:p>
       <w:pPr>
-        <w:pStyle w:val="Normal"/>
-        <w:rPr>
-          <w:lang w:val="en-AS"/>
-        </w:rPr>
-      </w:pPr>
-      <w:r>
-        <w:rPr>
-          <w:lang w:val="en-AS"/>
-        </w:rPr>
-      </w:r>
+        <w:rPr>
+          <w:lang/>
+        </w:rPr>
+      </w:pPr>
     </w:p>
     <w:p>
       <w:pPr>
         <w:pStyle w:val="Heading1"/>
         <w:rPr>
-          <w:lang w:val="en-AS"/>
+          <w:lang/>
         </w:rPr>
       </w:pPr>
       <w:r>
         <w:rPr>
-          <w:lang w:val="en-AS"/>
+          <w:lang/>
         </w:rPr>
         <w:t>Heading</w:t>
       </w:r>
     </w:p>
     <w:p>
       <w:pPr>
-        <w:pStyle w:val="Normal"/>
-        <w:rPr>
-          <w:lang w:val="en-AS"/>
-        </w:rPr>
-      </w:pPr>
-      <w:r>
-        <w:rPr>
-          <w:lang w:val="en-AS"/>
-        </w:rPr>
-      </w:r>
+        <w:rPr>
+          <w:lang/>
+        </w:rPr>
+      </w:pPr>
     </w:p>
     <w:p>
       <w:pPr>
-        <w:pStyle w:val="Normal"/>
-        <w:rPr>
-          <w:lang w:val="en-AS"/>
-        </w:rPr>
-      </w:pPr>
-      <w:hyperlink r:id="rId2">
+        <w:rPr>
+          <w:lang/>
+        </w:rPr>
+      </w:pPr>
+      <w:hyperlink r:id="rId5">
         <w:r>
           <w:rPr>
-            <w:rStyle w:val="InternetLink"/>
-            <w:lang w:val="en-AS"/>
+            <w:rStyle w:val="Hyperlink"/>
+            <w:lang/>
           </w:rPr>
           <w:t>Paragraph</w:t>
         </w:r>
       </w:hyperlink>
       <w:r>
         <w:rPr>
-          <w:lang w:val="en-AS"/>
+          <w:lang/>
         </w:rPr>
         <w:t xml:space="preserve"> </w:t>
       </w:r>
@@ -82,13 +69,13 @@
         <w:rPr>
           <w:b/>
           <w:bCs/>
-          <w:lang w:val="en-AS"/>
+          <w:lang/>
         </w:rPr>
         <w:t>bold</w:t>
       </w:r>
       <w:r>
         <w:rPr>
-          <w:lang w:val="en-AS"/>
+          <w:lang/>
         </w:rPr>
         <w:t xml:space="preserve"> </w:t>
       </w:r>
@@ -96,26 +83,26 @@
         <w:rPr>
           <w:i/>
           <w:iCs/>
-          <w:lang w:val="en-AS"/>
+          <w:lang/>
         </w:rPr>
         <w:t>italic</w:t>
       </w:r>
       <w:r>
         <w:rPr>
-          <w:lang w:val="en-AS"/>
+          <w:lang/>
         </w:rPr>
         <w:t xml:space="preserve">  </w:t>
       </w:r>
       <w:r>
         <w:rPr>
           <w:u w:val="single"/>
-          <w:lang w:val="en-AS"/>
+          <w:lang/>
         </w:rPr>
         <w:t>underline</w:t>
       </w:r>
       <w:r>
         <w:rPr>
-          <w:lang w:val="en-AS"/>
+          <w:lang/>
         </w:rPr>
         <w:t xml:space="preserve">. </w:t>
       </w:r>
@@ -128,12 +115,12 @@
           <w:numId w:val="1"/>
         </w:numPr>
         <w:rPr>
-          <w:lang w:val="en-AS"/>
+          <w:lang/>
         </w:rPr>
       </w:pPr>
       <w:r>
         <w:rPr>
-          <w:lang w:val="en-AS"/>
+          <w:lang/>
         </w:rPr>
         <w:t>Li1</w:t>
       </w:r>
@@ -146,12 +133,12 @@
           <w:numId w:val="1"/>
         </w:numPr>
         <w:rPr>
-          <w:lang w:val="en-AS"/>
+          <w:lang/>
         </w:rPr>
       </w:pPr>
       <w:r>
         <w:rPr>
-          <w:lang w:val="en-AS"/>
+          <w:lang/>
         </w:rPr>
         <w:t>LI2</w:t>
       </w:r>
@@ -164,13 +151,13 @@
           <w:numId w:val="1"/>
         </w:numPr>
         <w:rPr>
-          <w:lang w:val="en-AS"/>
+          <w:lang/>
         </w:rPr>
       </w:pPr>
       <w:commentRangeStart w:id="0"/>
       <w:r>
         <w:rPr>
-          <w:lang w:val="en-AS"/>
+          <w:lang/>
         </w:rPr>
         <w:t>Li2.1</w:t>
       </w:r>
@@ -178,11 +165,6 @@
       <w:r>
         <w:commentReference w:id="0"/>
       </w:r>
-      <w:r>
-        <w:rPr>
-          <w:lang w:val="en-AS"/>
-        </w:rPr>
-      </w:r>
     </w:p>
     <w:p>
       <w:pPr>
@@ -192,17 +174,17 @@
           <w:numId w:val="2"/>
         </w:numPr>
         <w:rPr>
-          <w:lang w:val="en-AS"/>
-        </w:rPr>
-      </w:pPr>
-      <w:bookmarkStart w:id="0" w:name="_Ref8992991"/>
+          <w:lang/>
+        </w:rPr>
+      </w:pPr>
+      <w:bookmarkStart w:id="1" w:name="_Ref8992991"/>
       <w:r>
         <w:rPr>
-          <w:lang w:val="en-AS"/>
+          <w:lang/>
         </w:rPr>
         <w:t>Oli1</w:t>
       </w:r>
-      <w:bookmarkEnd w:id="0"/>
+      <w:bookmarkEnd w:id="1"/>
     </w:p>
     <w:p>
       <w:pPr>
@@ -212,12 +194,12 @@
           <w:numId w:val="2"/>
         </w:numPr>
         <w:rPr>
-          <w:lang w:val="en-AS"/>
+          <w:lang/>
         </w:rPr>
       </w:pPr>
       <w:r>
         <w:rPr>
-          <w:lang w:val="en-AS"/>
+          <w:lang/>
         </w:rPr>
         <w:t>Oli2</w:t>
       </w:r>
@@ -230,12 +212,12 @@
           <w:numId w:val="2"/>
         </w:numPr>
         <w:rPr>
-          <w:lang w:val="en-AS"/>
+          <w:lang/>
         </w:rPr>
       </w:pPr>
       <w:r>
         <w:rPr>
-          <w:lang w:val="en-AS"/>
+          <w:lang/>
         </w:rPr>
         <w:t>Oli2.1</w:t>
       </w:r>
@@ -244,40 +226,29 @@
       <w:tblPr>
         <w:tblStyle w:val="TableGrid"/>
         <w:tblW w:w="9350" w:type="dxa"/>
-        <w:jc w:val="left"/>
-        <w:tblInd w:w="0" w:type="dxa"/>
-        <w:tblCellMar>
-          <w:top w:w="0" w:type="dxa"/>
-          <w:left w:w="108" w:type="dxa"/>
-          <w:bottom w:w="0" w:type="dxa"/>
-          <w:right w:w="108" w:type="dxa"/>
-        </w:tblCellMar>
-        <w:tblLook w:firstRow="1" w:noVBand="1" w:lastRow="0" w:firstColumn="1" w:lastColumn="0" w:noHBand="0" w:val="04a0"/>
+        <w:tblLook w:val="04A0" w:firstRow="1" w:lastRow="0" w:firstColumn="1" w:lastColumn="0" w:noHBand="0" w:noVBand="1"/>
       </w:tblPr>
       <w:tblGrid>
-        <w:gridCol w:w="2337"/>
+        <w:gridCol w:w="2338"/>
         <w:gridCol w:w="2337"/>
         <w:gridCol w:w="2338"/>
         <w:gridCol w:w="2337"/>
       </w:tblGrid>
       <w:tr>
-        <w:trPr/>
         <w:tc>
           <w:tcPr>
             <w:tcW w:w="2337" w:type="dxa"/>
-            <w:tcBorders/>
           </w:tcPr>
           <w:p>
             <w:pPr>
-              <w:pStyle w:val="Normal"/>
-              <w:spacing w:lineRule="auto" w:line="240" w:before="0" w:after="0"/>
+              <w:spacing w:after="0" w:line="240" w:lineRule="auto"/>
               <w:rPr>
-                <w:lang w:val="en-AS"/>
+                <w:lang/>
               </w:rPr>
             </w:pPr>
             <w:r>
               <w:rPr>
-                <w:lang w:val="en-AS"/>
+                <w:lang/>
               </w:rPr>
               <w:t>C1</w:t>
             </w:r>
@@ -286,19 +257,17 @@
         <w:tc>
           <w:tcPr>
             <w:tcW w:w="2337" w:type="dxa"/>
-            <w:tcBorders/>
           </w:tcPr>
           <w:p>
             <w:pPr>
-              <w:pStyle w:val="Normal"/>
-              <w:spacing w:lineRule="auto" w:line="240" w:before="0" w:after="0"/>
+              <w:spacing w:after="0" w:line="240" w:lineRule="auto"/>
               <w:rPr>
-                <w:lang w:val="en-AS"/>
+                <w:lang/>
               </w:rPr>
             </w:pPr>
             <w:r>
               <w:rPr>
-                <w:lang w:val="en-AS"/>
+                <w:lang/>
               </w:rPr>
               <w:t>C2</w:t>
             </w:r>
@@ -307,19 +276,17 @@
         <w:tc>
           <w:tcPr>
             <w:tcW w:w="2338" w:type="dxa"/>
-            <w:tcBorders/>
           </w:tcPr>
           <w:p>
             <w:pPr>
-              <w:pStyle w:val="Normal"/>
-              <w:spacing w:lineRule="auto" w:line="240" w:before="0" w:after="0"/>
+              <w:spacing w:after="0" w:line="240" w:lineRule="auto"/>
               <w:rPr>
-                <w:lang w:val="en-AS"/>
+                <w:lang/>
               </w:rPr>
             </w:pPr>
             <w:r>
               <w:rPr>
-                <w:lang w:val="en-AS"/>
+                <w:lang/>
               </w:rPr>
               <w:t>C3</w:t>
             </w:r>
@@ -328,19 +295,17 @@
         <w:tc>
           <w:tcPr>
             <w:tcW w:w="2337" w:type="dxa"/>
-            <w:tcBorders/>
           </w:tcPr>
           <w:p>
             <w:pPr>
-              <w:pStyle w:val="Normal"/>
-              <w:spacing w:lineRule="auto" w:line="240" w:before="0" w:after="0"/>
+              <w:spacing w:after="0" w:line="240" w:lineRule="auto"/>
               <w:rPr>
-                <w:lang w:val="en-AS"/>
+                <w:lang/>
               </w:rPr>
             </w:pPr>
             <w:r>
               <w:rPr>
-                <w:lang w:val="en-AS"/>
+                <w:lang/>
               </w:rPr>
               <w:t xml:space="preserve">Bold </w:t>
             </w:r>
@@ -348,31 +313,28 @@
         </w:tc>
       </w:tr>
       <w:tr>
-        <w:trPr/>
         <w:tc>
           <w:tcPr>
             <w:tcW w:w="2337" w:type="dxa"/>
-            <w:tcBorders/>
           </w:tcPr>
           <w:p>
             <w:pPr>
-              <w:pStyle w:val="Normal"/>
-              <w:spacing w:lineRule="auto" w:line="240" w:before="0" w:after="0"/>
+              <w:spacing w:after="0" w:line="240" w:lineRule="auto"/>
               <w:rPr>
-                <w:lang w:val="en-AS"/>
+                <w:lang/>
               </w:rPr>
             </w:pPr>
             <w:r>
               <w:rPr>
                 <w:b/>
                 <w:bCs/>
-                <w:lang w:val="en-AS"/>
+                <w:lang/>
               </w:rPr>
               <w:t>Bold</w:t>
             </w:r>
             <w:r>
               <w:rPr>
-                <w:lang w:val="en-AS"/>
+                <w:lang/>
               </w:rPr>
               <w:t xml:space="preserve"> content</w:t>
             </w:r>
@@ -381,7 +343,6 @@
         <w:tc>
           <w:tcPr>
             <w:tcW w:w="2337" w:type="dxa"/>
-            <w:tcBorders/>
           </w:tcPr>
           <w:p>
             <w:pPr>
@@ -390,20 +351,18 @@
                 <w:ilvl w:val="0"/>
                 <w:numId w:val="3"/>
               </w:numPr>
-              <w:spacing w:lineRule="auto" w:line="240" w:before="0" w:after="0"/>
-              <w:contextualSpacing/>
+              <w:spacing w:after="0" w:line="240" w:lineRule="auto"/>
               <w:rPr>
                 <w:i/>
-                <w:i/>
                 <w:iCs/>
-                <w:lang w:val="en-AS"/>
+                <w:lang/>
               </w:rPr>
             </w:pPr>
             <w:r>
               <w:rPr>
                 <w:i/>
                 <w:iCs/>
-                <w:lang w:val="en-AS"/>
+                <w:lang/>
               </w:rPr>
               <w:t>Italic</w:t>
             </w:r>
@@ -415,20 +374,18 @@
                 <w:ilvl w:val="0"/>
                 <w:numId w:val="3"/>
               </w:numPr>
-              <w:spacing w:lineRule="auto" w:line="240" w:before="0" w:after="0"/>
-              <w:contextualSpacing/>
+              <w:spacing w:after="0" w:line="240" w:lineRule="auto"/>
               <w:rPr>
                 <w:i/>
-                <w:i/>
                 <w:iCs/>
-                <w:lang w:val="en-AS"/>
+                <w:lang/>
               </w:rPr>
             </w:pPr>
             <w:r>
               <w:rPr>
                 <w:i/>
                 <w:iCs/>
-                <w:lang w:val="en-AS"/>
+                <w:lang/>
               </w:rPr>
               <w:t>Some item</w:t>
             </w:r>
@@ -437,44 +394,32 @@
         <w:tc>
           <w:tcPr>
             <w:tcW w:w="2338" w:type="dxa"/>
-            <w:tcBorders/>
           </w:tcPr>
           <w:tbl>
             <w:tblPr>
               <w:tblStyle w:val="TableGrid"/>
               <w:tblW w:w="5000" w:type="pct"/>
-              <w:jc w:val="left"/>
-              <w:tblInd w:w="0" w:type="dxa"/>
-              <w:tblCellMar>
-                <w:top w:w="0" w:type="dxa"/>
-                <w:left w:w="108" w:type="dxa"/>
-                <w:bottom w:w="0" w:type="dxa"/>
-                <w:right w:w="108" w:type="dxa"/>
-              </w:tblCellMar>
-              <w:tblLook w:firstRow="1" w:noVBand="1" w:lastRow="0" w:firstColumn="1" w:lastColumn="0" w:noHBand="0" w:val="04a0"/>
+              <w:tblLook w:val="04A0" w:firstRow="1" w:lastRow="0" w:firstColumn="1" w:lastColumn="0" w:noHBand="0" w:noVBand="1"/>
             </w:tblPr>
             <w:tblGrid>
-              <w:gridCol w:w="1060"/>
-              <w:gridCol w:w="1061"/>
+              <w:gridCol w:w="1056"/>
+              <w:gridCol w:w="1056"/>
             </w:tblGrid>
             <w:tr>
-              <w:trPr/>
               <w:tc>
                 <w:tcPr>
                   <w:tcW w:w="1060" w:type="dxa"/>
-                  <w:tcBorders/>
                 </w:tcPr>
                 <w:p>
                   <w:pPr>
-                    <w:pStyle w:val="Normal"/>
-                    <w:spacing w:lineRule="auto" w:line="240" w:before="0" w:after="0"/>
+                    <w:spacing w:after="0" w:line="240" w:lineRule="auto"/>
                     <w:rPr>
-                      <w:lang w:val="en-AS"/>
+                      <w:lang/>
                     </w:rPr>
                   </w:pPr>
                   <w:r>
                     <w:rPr>
-                      <w:lang w:val="en-AS"/>
+                      <w:lang/>
                     </w:rPr>
                     <w:t>T21</w:t>
                   </w:r>
@@ -483,19 +428,17 @@
               <w:tc>
                 <w:tcPr>
                   <w:tcW w:w="1061" w:type="dxa"/>
-                  <w:tcBorders/>
                 </w:tcPr>
                 <w:p>
                   <w:pPr>
-                    <w:pStyle w:val="Normal"/>
-                    <w:spacing w:lineRule="auto" w:line="240" w:before="0" w:after="0"/>
+                    <w:spacing w:after="0" w:line="240" w:lineRule="auto"/>
                     <w:rPr>
-                      <w:lang w:val="en-AS"/>
+                      <w:lang/>
                     </w:rPr>
                   </w:pPr>
                   <w:r>
                     <w:rPr>
-                      <w:lang w:val="en-AS"/>
+                      <w:lang/>
                     </w:rPr>
                     <w:t>T22</w:t>
                   </w:r>
@@ -503,23 +446,20 @@
               </w:tc>
             </w:tr>
             <w:tr>
-              <w:trPr/>
               <w:tc>
                 <w:tcPr>
                   <w:tcW w:w="1060" w:type="dxa"/>
-                  <w:tcBorders/>
                 </w:tcPr>
                 <w:p>
                   <w:pPr>
-                    <w:pStyle w:val="Normal"/>
-                    <w:spacing w:lineRule="auto" w:line="240" w:before="0" w:after="0"/>
+                    <w:spacing w:after="0" w:line="240" w:lineRule="auto"/>
                     <w:rPr>
-                      <w:lang w:val="en-AS"/>
+                      <w:lang/>
                     </w:rPr>
                   </w:pPr>
                   <w:r>
                     <w:rPr>
-                      <w:lang w:val="en-AS"/>
+                      <w:lang/>
                     </w:rPr>
                     <w:t>T23</w:t>
                   </w:r>
@@ -528,19 +468,17 @@
               <w:tc>
                 <w:tcPr>
                   <w:tcW w:w="1061" w:type="dxa"/>
-                  <w:tcBorders/>
                 </w:tcPr>
                 <w:p>
                   <w:pPr>
-                    <w:pStyle w:val="Normal"/>
-                    <w:spacing w:lineRule="auto" w:line="240" w:before="0" w:after="0"/>
+                    <w:spacing w:after="0" w:line="240" w:lineRule="auto"/>
                     <w:rPr>
-                      <w:lang w:val="en-AS"/>
+                      <w:lang/>
                     </w:rPr>
                   </w:pPr>
                   <w:r>
                     <w:rPr>
-                      <w:lang w:val="en-AS"/>
+                      <w:lang/>
                     </w:rPr>
                     <w:t>T24</w:t>
                   </w:r>
@@ -550,17 +488,11 @@
           </w:tbl>
           <w:p>
             <w:pPr>
-              <w:pStyle w:val="Normal"/>
-              <w:spacing w:lineRule="auto" w:line="240" w:before="0" w:after="0"/>
+              <w:spacing w:after="0" w:line="240" w:lineRule="auto"/>
               <w:rPr>
-                <w:lang w:val="en-AS"/>
+                <w:lang/>
               </w:rPr>
             </w:pPr>
-            <w:r>
-              <w:rPr>
-                <w:lang w:val="en-AS"/>
-              </w:rPr>
-            </w:r>
           </w:p>
         </w:tc>
         <w:tc>
@@ -575,22 +507,15 @@
           </w:tcPr>
           <w:p>
             <w:pPr>
-              <w:pStyle w:val="Normal"/>
-              <w:spacing w:lineRule="auto" w:line="240" w:before="0" w:after="0"/>
+              <w:spacing w:after="0" w:line="240" w:lineRule="auto"/>
               <w:rPr>
-                <w:lang w:val="en-AS"/>
+                <w:lang/>
               </w:rPr>
             </w:pPr>
-            <w:r>
-              <w:rPr>
-                <w:lang w:val="en-AS"/>
-              </w:rPr>
-            </w:r>
           </w:p>
         </w:tc>
       </w:tr>
       <w:tr>
-        <w:trPr/>
         <w:tc>
           <w:tcPr>
             <w:tcW w:w="2337" w:type="dxa"/>
@@ -603,17 +528,11 @@
           </w:tcPr>
           <w:p>
             <w:pPr>
-              <w:pStyle w:val="Normal"/>
-              <w:spacing w:lineRule="auto" w:line="240" w:before="0" w:after="0"/>
+              <w:spacing w:after="0" w:line="240" w:lineRule="auto"/>
               <w:rPr>
-                <w:lang w:val="en-AS"/>
+                <w:lang/>
               </w:rPr>
             </w:pPr>
-            <w:r>
-              <w:rPr>
-                <w:lang w:val="en-AS"/>
-              </w:rPr>
-            </w:r>
           </w:p>
         </w:tc>
         <w:tc>
@@ -628,17 +547,11 @@
           </w:tcPr>
           <w:p>
             <w:pPr>
-              <w:pStyle w:val="Normal"/>
-              <w:spacing w:lineRule="auto" w:line="240" w:before="0" w:after="0"/>
+              <w:spacing w:after="0" w:line="240" w:lineRule="auto"/>
               <w:rPr>
-                <w:lang w:val="en-AS"/>
+                <w:lang/>
               </w:rPr>
             </w:pPr>
-            <w:r>
-              <w:rPr>
-                <w:lang w:val="en-AS"/>
-              </w:rPr>
-            </w:r>
           </w:p>
         </w:tc>
         <w:tc>
@@ -653,17 +566,11 @@
           </w:tcPr>
           <w:p>
             <w:pPr>
-              <w:pStyle w:val="Normal"/>
-              <w:spacing w:lineRule="auto" w:line="240" w:before="0" w:after="0"/>
+              <w:spacing w:after="0" w:line="240" w:lineRule="auto"/>
               <w:rPr>
-                <w:lang w:val="en-AS"/>
+                <w:lang/>
               </w:rPr>
             </w:pPr>
-            <w:r>
-              <w:rPr>
-                <w:lang w:val="en-AS"/>
-              </w:rPr>
-            </w:r>
           </w:p>
         </w:tc>
         <w:tc>
@@ -678,35 +585,30 @@
           </w:tcPr>
           <w:p>
             <w:pPr>
-              <w:pStyle w:val="Normal"/>
-              <w:spacing w:lineRule="auto" w:line="240" w:before="0" w:after="0"/>
+              <w:spacing w:after="0" w:line="240" w:lineRule="auto"/>
               <w:rPr>
-                <w:lang w:val="en-AS"/>
+                <w:lang/>
               </w:rPr>
             </w:pPr>
-            <w:r>
-              <w:rPr>
-                <w:lang w:val="en-AS"/>
-              </w:rPr>
-            </w:r>
           </w:p>
         </w:tc>
       </w:tr>
     </w:tbl>
     <w:p>
       <w:pPr>
-        <w:pStyle w:val="Normal"/>
-        <w:rPr>
-          <w:lang w:val="en-AS"/>
+        <w:rPr>
+          <w:lang/>
         </w:rPr>
       </w:pPr>
       <w:r>
-        <w:rPr/>
+        <w:rPr>
+          <w:noProof/>
+        </w:rPr>
         <w:drawing>
-          <wp:inline distT="0" distB="0" distL="0" distR="0">
+          <wp:inline distT="0" distB="0" distL="0" distR="0" wp14:anchorId="35F38469" wp14:editId="5A2B7C6C">
             <wp:extent cx="1016000" cy="1270000"/>
             <wp:effectExtent l="0" t="0" r="0" b="0"/>
-            <wp:docPr id="1" name="Picture 1" descr=""/>
+            <wp:docPr id="1" name="Picture 1"/>
             <wp:cNvGraphicFramePr>
               <a:graphicFrameLocks xmlns:a="http://schemas.openxmlformats.org/drawingml/2006/main" noChangeAspect="1"/>
             </wp:cNvGraphicFramePr>
@@ -714,13 +616,13 @@
               <a:graphicData uri="http://schemas.openxmlformats.org/drawingml/2006/picture">
                 <pic:pic xmlns:pic="http://schemas.openxmlformats.org/drawingml/2006/picture">
                   <pic:nvPicPr>
-                    <pic:cNvPr id="1" name="Picture 1" descr=""/>
+                    <pic:cNvPr id="1" name="Picture 1"/>
                     <pic:cNvPicPr>
                       <a:picLocks noChangeAspect="1" noChangeArrowheads="1"/>
                     </pic:cNvPicPr>
                   </pic:nvPicPr>
                   <pic:blipFill>
-                    <a:blip r:embed="rId3"/>
+                    <a:blip r:embed="rId9"/>
                     <a:stretch>
                       <a:fillRect/>
                     </a:stretch>
@@ -743,226 +645,239 @@
     </w:p>
     <w:p>
       <w:pPr>
-        <w:pStyle w:val="Normal"/>
-        <w:rPr>
-          <w:lang w:val="en-AS"/>
-        </w:rPr>
-      </w:pPr>
-      <w:r>
-        <w:rPr/>
-      </w:r>
-      <m:oMath xmlns:m="http://schemas.openxmlformats.org/officeDocument/2006/math">
-        <m:sSup>
-          <m:e>
-            <m:d>
-              <m:dPr>
-                <m:begChr m:val="("/>
-                <m:endChr m:val=")"/>
-              </m:dPr>
-              <m:e>
-                <m:r>
-                  <w:rPr>
-                    <w:rFonts w:ascii="Cambria Math" w:hAnsi="Cambria Math"/>
-                  </w:rPr>
-                  <m:t xml:space="preserve">x</m:t>
-                </m:r>
-                <m:r>
-                  <w:rPr>
-                    <w:rFonts w:ascii="Cambria Math" w:hAnsi="Cambria Math"/>
-                  </w:rPr>
-                  <m:t xml:space="preserve">+</m:t>
-                </m:r>
-                <m:r>
-                  <w:rPr>
-                    <w:rFonts w:ascii="Cambria Math" w:hAnsi="Cambria Math"/>
-                  </w:rPr>
-                  <m:t xml:space="preserve">a</m:t>
-                </m:r>
-              </m:e>
-            </m:d>
-          </m:e>
-          <m:sup>
-            <m:r>
-              <w:rPr>
-                <w:rFonts w:ascii="Cambria Math" w:hAnsi="Cambria Math"/>
-              </w:rPr>
-              <m:t xml:space="preserve">n</m:t>
-            </m:r>
-          </m:sup>
-        </m:sSup>
-        <m:r>
-          <w:rPr>
-            <w:rFonts w:ascii="Cambria Math" w:hAnsi="Cambria Math"/>
-          </w:rPr>
-          <m:t xml:space="preserve">=</m:t>
-        </m:r>
-        <m:nary>
-          <m:naryPr>
-            <m:chr m:val="∑"/>
-          </m:naryPr>
-          <m:sub>
-            <m:r>
-              <w:rPr>
-                <w:rFonts w:ascii="Cambria Math" w:hAnsi="Cambria Math"/>
-              </w:rPr>
-              <m:t xml:space="preserve">k</m:t>
-            </m:r>
-            <m:r>
-              <w:rPr>
-                <w:rFonts w:ascii="Cambria Math" w:hAnsi="Cambria Math"/>
-              </w:rPr>
-              <m:t xml:space="preserve">=</m:t>
-            </m:r>
-            <m:r>
-              <w:rPr>
-                <w:rFonts w:ascii="Cambria Math" w:hAnsi="Cambria Math"/>
-              </w:rPr>
-              <m:t xml:space="preserve">0</m:t>
-            </m:r>
-          </m:sub>
-          <m:sup>
-            <m:r>
-              <w:rPr>
-                <w:rFonts w:ascii="Cambria Math" w:hAnsi="Cambria Math"/>
-              </w:rPr>
-              <m:t xml:space="preserve">n</m:t>
-            </m:r>
-          </m:sup>
-          <m:e>
-            <m:d>
-              <m:dPr>
-                <m:begChr m:val="("/>
-                <m:endChr m:val=")"/>
-              </m:dPr>
-              <m:e>
-                <m:eqArr>
-                  <m:e>
-                    <m:r>
-                      <w:rPr>
-                        <w:rFonts w:ascii="Cambria Math" w:hAnsi="Cambria Math"/>
-                      </w:rPr>
-                      <m:t xml:space="preserve">n</m:t>
-                    </m:r>
-                  </m:e>
-                  <m:e>
-                    <m:r>
-                      <w:rPr>
-                        <w:rFonts w:ascii="Cambria Math" w:hAnsi="Cambria Math"/>
-                      </w:rPr>
-                      <m:t xml:space="preserve">k</m:t>
-                    </m:r>
-                  </m:e>
-                </m:eqArr>
-              </m:e>
-            </m:d>
-            <m:sSup>
-              <m:e>
-                <m:r>
-                  <w:rPr>
-                    <w:rFonts w:ascii="Cambria Math" w:hAnsi="Cambria Math"/>
-                  </w:rPr>
-                  <m:t xml:space="preserve">x</m:t>
-                </m:r>
-              </m:e>
-              <m:sup>
-                <m:r>
-                  <w:rPr>
-                    <w:rFonts w:ascii="Cambria Math" w:hAnsi="Cambria Math"/>
-                  </w:rPr>
-                  <m:t xml:space="preserve">k</m:t>
-                </m:r>
-              </m:sup>
-            </m:sSup>
-            <m:sSup>
-              <m:e>
-                <m:r>
-                  <w:rPr>
-                    <w:rFonts w:ascii="Cambria Math" w:hAnsi="Cambria Math"/>
-                  </w:rPr>
-                  <m:t xml:space="preserve">a</m:t>
-                </m:r>
-              </m:e>
-              <m:sup>
-                <m:r>
-                  <w:rPr>
-                    <w:rFonts w:ascii="Cambria Math" w:hAnsi="Cambria Math"/>
-                  </w:rPr>
-                  <m:t xml:space="preserve">n</m:t>
-                </m:r>
-                <m:r>
-                  <w:rPr>
-                    <w:rFonts w:ascii="Cambria Math" w:hAnsi="Cambria Math"/>
-                  </w:rPr>
-                  <m:t xml:space="preserve">−</m:t>
-                </m:r>
-                <m:r>
-                  <w:rPr>
-                    <w:rFonts w:ascii="Cambria Math" w:hAnsi="Cambria Math"/>
-                  </w:rPr>
-                  <m:t xml:space="preserve">k</m:t>
-                </m:r>
-              </m:sup>
-            </m:sSup>
-          </m:e>
-        </m:nary>
-      </m:oMath>
+        <w:rPr>
+          <w:lang/>
+        </w:rPr>
+      </w:pPr>
+      <m:oMathPara>
+        <m:oMath>
+          <m:sSup>
+            <m:sSupPr>
+              <m:ctrlPr>
+                <w:rPr>
+                  <w:rFonts w:ascii="Cambria Math" w:hAnsi="Cambria Math"/>
+                  <w:lang/>
+                </w:rPr>
+              </m:ctrlPr>
+            </m:sSupPr>
+            <m:e>
+              <m:d>
+                <m:dPr>
+                  <m:ctrlPr>
+                    <w:rPr>
+                      <w:rFonts w:ascii="Cambria Math" w:hAnsi="Cambria Math"/>
+                      <w:lang/>
+                    </w:rPr>
+                  </m:ctrlPr>
+                </m:dPr>
+                <m:e>
+                  <m:r>
+                    <w:rPr>
+                      <w:rFonts w:ascii="Cambria Math" w:hAnsi="Cambria Math"/>
+                      <w:lang/>
+                    </w:rPr>
+                    <m:t>x+a</m:t>
+                  </m:r>
+                </m:e>
+              </m:d>
+            </m:e>
+            <m:sup>
+              <m:r>
+                <w:rPr>
+                  <w:rFonts w:ascii="Cambria Math" w:hAnsi="Cambria Math"/>
+                  <w:lang/>
+                </w:rPr>
+                <m:t>n</m:t>
+              </m:r>
+            </m:sup>
+          </m:sSup>
+          <m:r>
+            <w:rPr>
+              <w:rFonts w:ascii="Cambria Math" w:eastAsia="Cambria Math" w:hAnsi="Cambria Math" w:cs="Cambria Math"/>
+              <w:lang/>
+            </w:rPr>
+            <m:t>=</m:t>
+          </m:r>
+          <m:nary>
+            <m:naryPr>
+              <m:chr m:val="∑"/>
+              <m:grow m:val="1"/>
+              <m:ctrlPr>
+                <w:rPr>
+                  <w:rFonts w:ascii="Cambria Math" w:hAnsi="Cambria Math"/>
+                  <w:lang/>
+                </w:rPr>
+              </m:ctrlPr>
+            </m:naryPr>
+            <m:sub>
+              <m:r>
+                <w:rPr>
+                  <w:rFonts w:ascii="Cambria Math" w:eastAsia="Cambria Math" w:hAnsi="Cambria Math" w:cs="Cambria Math"/>
+                  <w:lang/>
+                </w:rPr>
+                <m:t>k=0</m:t>
+              </m:r>
+            </m:sub>
+            <m:sup>
+              <m:r>
+                <w:rPr>
+                  <w:rFonts w:ascii="Cambria Math" w:eastAsia="Cambria Math" w:hAnsi="Cambria Math" w:cs="Cambria Math"/>
+                  <w:lang/>
+                </w:rPr>
+                <m:t>n</m:t>
+              </m:r>
+            </m:sup>
+            <m:e>
+              <m:d>
+                <m:dPr>
+                  <m:ctrlPr>
+                    <w:rPr>
+                      <w:rFonts w:ascii="Cambria Math" w:hAnsi="Cambria Math"/>
+                      <w:lang/>
+                    </w:rPr>
+                  </m:ctrlPr>
+                </m:dPr>
+                <m:e>
+                  <m:f>
+                    <m:fPr>
+                      <m:type m:val="noBar"/>
+                      <m:ctrlPr>
+                        <w:rPr>
+                          <w:rFonts w:ascii="Cambria Math" w:hAnsi="Cambria Math"/>
+                          <w:lang/>
+                        </w:rPr>
+                      </m:ctrlPr>
+                    </m:fPr>
+                    <m:num>
+                      <m:r>
+                        <w:rPr>
+                          <w:rFonts w:ascii="Cambria Math" w:eastAsia="Cambria Math" w:hAnsi="Cambria Math" w:cs="Cambria Math"/>
+                          <w:lang/>
+                        </w:rPr>
+                        <m:t>n</m:t>
+                      </m:r>
+                    </m:num>
+                    <m:den>
+                      <m:r>
+                        <w:rPr>
+                          <w:rFonts w:ascii="Cambria Math" w:eastAsia="Cambria Math" w:hAnsi="Cambria Math" w:cs="Cambria Math"/>
+                          <w:lang/>
+                        </w:rPr>
+                        <m:t>k</m:t>
+                      </m:r>
+                    </m:den>
+                  </m:f>
+                </m:e>
+              </m:d>
+              <m:sSup>
+                <m:sSupPr>
+                  <m:ctrlPr>
+                    <w:rPr>
+                      <w:rFonts w:ascii="Cambria Math" w:hAnsi="Cambria Math"/>
+                      <w:lang/>
+                    </w:rPr>
+                  </m:ctrlPr>
+                </m:sSupPr>
+                <m:e>
+                  <m:r>
+                    <w:rPr>
+                      <w:rFonts w:ascii="Cambria Math" w:eastAsia="Cambria Math" w:hAnsi="Cambria Math" w:cs="Cambria Math"/>
+                      <w:lang/>
+                    </w:rPr>
+                    <m:t>x</m:t>
+                  </m:r>
+                </m:e>
+                <m:sup>
+                  <m:r>
+                    <w:rPr>
+                      <w:rFonts w:ascii="Cambria Math" w:eastAsia="Cambria Math" w:hAnsi="Cambria Math" w:cs="Cambria Math"/>
+                      <w:lang/>
+                    </w:rPr>
+                    <m:t>k</m:t>
+                  </m:r>
+                </m:sup>
+              </m:sSup>
+              <m:sSup>
+                <m:sSupPr>
+                  <m:ctrlPr>
+                    <w:rPr>
+                      <w:rFonts w:ascii="Cambria Math" w:hAnsi="Cambria Math"/>
+                      <w:lang/>
+                    </w:rPr>
+                  </m:ctrlPr>
+                </m:sSupPr>
+                <m:e>
+                  <m:r>
+                    <w:rPr>
+                      <w:rFonts w:ascii="Cambria Math" w:eastAsia="Cambria Math" w:hAnsi="Cambria Math" w:cs="Cambria Math"/>
+                      <w:lang/>
+                    </w:rPr>
+                    <m:t>a</m:t>
+                  </m:r>
+                </m:e>
+                <m:sup>
+                  <m:r>
+                    <w:rPr>
+                      <w:rFonts w:ascii="Cambria Math" w:eastAsia="Cambria Math" w:hAnsi="Cambria Math" w:cs="Cambria Math"/>
+                      <w:lang/>
+                    </w:rPr>
+                    <m:t>n-k</m:t>
+                  </m:r>
+                </m:sup>
+              </m:sSup>
+            </m:e>
+          </m:nary>
+        </m:oMath>
+      </m:oMathPara>
     </w:p>
     <w:p>
       <w:pPr>
-        <w:pStyle w:val="Normal"/>
-        <w:rPr>
-          <w:lang w:val="en-AS"/>
+        <w:rPr>
+          <w:lang/>
         </w:rPr>
       </w:pPr>
       <w:r>
         <w:rPr>
-          <w:rFonts w:eastAsia="Wingdings" w:cs="Wingdings" w:ascii="Wingdings" w:hAnsi="Wingdings"/>
-          <w:lang w:val="en-AS"/>
+          <w:rFonts w:ascii="Wingdings" w:eastAsia="Wingdings" w:hAnsi="Wingdings" w:cs="Wingdings"/>
+          <w:lang/>
         </w:rPr>
         <w:t></w:t>
       </w:r>
       <w:r>
         <w:rPr>
-          <w:lang w:val="en-AS"/>
+          <w:lang/>
         </w:rPr>
         <w:t>Hello</w:t>
       </w:r>
     </w:p>
     <w:p>
       <w:pPr>
-        <w:pStyle w:val="Normal"/>
-        <w:spacing w:before="0" w:after="160"/>
-        <w:rPr>
-          <w:lang w:val="en-AS"/>
-        </w:rPr>
-      </w:pPr>
-      <w:r>
-        <w:rPr/>
-      </w:r>
+        <w:rPr>
+          <w:lang/>
+        </w:rPr>
+      </w:pPr>
     </w:p>
     <w:sectPr>
-      <w:type w:val="nextPage"/>
       <w:pgSz w:w="12240" w:h="15840"/>
-      <w:pgMar w:left="1440" w:right="1440" w:header="0" w:top="1440" w:footer="0" w:bottom="1440" w:gutter="0"/>
-      <w:pgNumType w:fmt="decimal"/>
-      <w:formProt w:val="false"/>
-      <w:textDirection w:val="lrTb"/>
-      <w:docGrid w:type="default" w:linePitch="360" w:charSpace="4096"/>
+      <w:pgMar w:top="1440" w:right="1440" w:bottom="1440" w:left="1440" w:header="0" w:footer="0" w:gutter="0"/>
+      <w:cols w:space="720"/>
+      <w:formProt w:val="0"/>
+      <w:docGrid w:linePitch="360" w:charSpace="4096"/>
     </w:sectPr>
   </w:body>
 </w:document>
 </file>
 
 <file path=word/comments.xml><?xml version="1.0" encoding="utf-8"?>
-<w:comments xmlns:o="urn:schemas-microsoft-com:office:office" xmlns:r="http://schemas.openxmlformats.org/officeDocument/2006/relationships" xmlns:v="urn:schemas-microsoft-com:vml" xmlns:w="http://schemas.openxmlformats.org/wordprocessingml/2006/main" xmlns:w10="urn:schemas-microsoft-com:office:word" xmlns:wp="http://schemas.openxmlformats.org/drawingml/2006/wordprocessingDrawing" xmlns:wps="http://schemas.microsoft.com/office/word/2010/wordprocessingShape" xmlns:wpg="http://schemas.microsoft.com/office/word/2010/wordprocessingGroup" xmlns:mc="http://schemas.openxmlformats.org/markup-compatibility/2006" xmlns:wp14="http://schemas.microsoft.com/office/word/2010/wordprocessingDrawing" xmlns:w14="http://schemas.microsoft.com/office/word/2010/wordml" mc:Ignorable="w14 wp14">
+<w:comments xmlns:wpc="http://schemas.microsoft.com/office/word/2010/wordprocessingCanvas" xmlns:cx="http://schemas.microsoft.com/office/drawing/2014/chartex" xmlns:cx1="http://schemas.microsoft.com/office/drawing/2015/9/8/chartex" xmlns:cx2="http://schemas.microsoft.com/office/drawing/2015/10/21/chartex" xmlns:cx3="http://schemas.microsoft.com/office/drawing/2016/5/9/chartex" xmlns:cx4="http://schemas.microsoft.com/office/drawing/2016/5/10/chartex" xmlns:cx5="http://schemas.microsoft.com/office/drawing/2016/5/11/chartex" xmlns:cx6="http://schemas.microsoft.com/office/drawing/2016/5/12/chartex" xmlns:cx7="http://schemas.microsoft.com/office/drawing/2016/5/13/chartex" xmlns:cx8="http://schemas.microsoft.com/office/drawing/2016/5/14/chartex" xmlns:mc="http://schemas.openxmlformats.org/markup-compatibility/2006" xmlns:aink="http://schemas.microsoft.com/office/drawing/2016/ink" xmlns:am3d="http://schemas.microsoft.com/office/drawing/2017/model3d" xmlns:o="urn:schemas-microsoft-com:office:office" xmlns:r="http://schemas.openxmlformats.org/officeDocument/2006/relationships" xmlns:m="http://schemas.openxmlformats.org/officeDocument/2006/math" xmlns:v="urn:schemas-microsoft-com:vml" xmlns:wp14="http://schemas.microsoft.com/office/word/2010/wordprocessingDrawing" xmlns:wp="http://schemas.openxmlformats.org/drawingml/2006/wordprocessingDrawing" xmlns:w10="urn:schemas-microsoft-com:office:word" xmlns:w="http://schemas.openxmlformats.org/wordprocessingml/2006/main" xmlns:w14="http://schemas.microsoft.com/office/word/2010/wordml" xmlns:w15="http://schemas.microsoft.com/office/word/2012/wordml" xmlns:w16cex="http://schemas.microsoft.com/office/word/2018/wordml/cex" xmlns:w16cid="http://schemas.microsoft.com/office/word/2016/wordml/cid" xmlns:w16="http://schemas.microsoft.com/office/word/2018/wordml" xmlns:w16se="http://schemas.microsoft.com/office/word/2015/wordml/symex" xmlns:wpg="http://schemas.microsoft.com/office/word/2010/wordprocessingGroup" xmlns:wpi="http://schemas.microsoft.com/office/word/2010/wordprocessingInk" xmlns:wne="http://schemas.microsoft.com/office/word/2006/wordml" xmlns:wps="http://schemas.microsoft.com/office/word/2010/wordprocessingShape" mc:Ignorable="w14 w15 w16se w16cid w16 w16cex wp14">
   <w:comment w:id="0" w:author="Radu Coravu" w:date="2019-05-17T13:42:00Z" w:initials="RC">
     <w:p>
       <w:r>
         <w:rPr>
-          <w:rFonts w:ascii="Liberation Serif" w:hAnsi="Liberation Serif" w:eastAsia="Segoe UI" w:cs="Tahoma"/>
+          <w:rFonts w:ascii="Liberation Serif" w:eastAsia="Segoe UI" w:hAnsi="Liberation Serif" w:cs="Tahoma"/>
           <w:sz w:val="24"/>
           <w:szCs w:val="24"/>
-          <w:lang w:eastAsia="en-US" w:bidi="en-US" w:val="en-AS"/>
+          <w:lang w:eastAsia="en-US" w:bidi="en-US"/>
         </w:rPr>
         <w:t>Some comment</w:t>
       </w:r>
@@ -971,9 +886,110 @@
 </w:comments>
 </file>
 
+<file path=word/commentsExtended.xml><?xml version="1.0" encoding="utf-8"?>
+<w15:commentsEx xmlns:wpc="http://schemas.microsoft.com/office/word/2010/wordprocessingCanvas" xmlns:cx="http://schemas.microsoft.com/office/drawing/2014/chartex" xmlns:cx1="http://schemas.microsoft.com/office/drawing/2015/9/8/chartex" xmlns:cx2="http://schemas.microsoft.com/office/drawing/2015/10/21/chartex" xmlns:cx3="http://schemas.microsoft.com/office/drawing/2016/5/9/chartex" xmlns:cx4="http://schemas.microsoft.com/office/drawing/2016/5/10/chartex" xmlns:cx5="http://schemas.microsoft.com/office/drawing/2016/5/11/chartex" xmlns:cx6="http://schemas.microsoft.com/office/drawing/2016/5/12/chartex" xmlns:cx7="http://schemas.microsoft.com/office/drawing/2016/5/13/chartex" xmlns:cx8="http://schemas.microsoft.com/office/drawing/2016/5/14/chartex" xmlns:mc="http://schemas.openxmlformats.org/markup-compatibility/2006" xmlns:aink="http://schemas.microsoft.com/office/drawing/2016/ink" xmlns:am3d="http://schemas.microsoft.com/office/drawing/2017/model3d" xmlns:o="urn:schemas-microsoft-com:office:office" xmlns:r="http://schemas.openxmlformats.org/officeDocument/2006/relationships" xmlns:m="http://schemas.openxmlformats.org/officeDocument/2006/math" xmlns:v="urn:schemas-microsoft-com:vml" xmlns:wp14="http://schemas.microsoft.com/office/word/2010/wordprocessingDrawing" xmlns:wp="http://schemas.openxmlformats.org/drawingml/2006/wordprocessingDrawing" xmlns:w10="urn:schemas-microsoft-com:office:word" xmlns:w="http://schemas.openxmlformats.org/wordprocessingml/2006/main" xmlns:w14="http://schemas.microsoft.com/office/word/2010/wordml" xmlns:w15="http://schemas.microsoft.com/office/word/2012/wordml" xmlns:w16cex="http://schemas.microsoft.com/office/word/2018/wordml/cex" xmlns:w16cid="http://schemas.microsoft.com/office/word/2016/wordml/cid" xmlns:w16="http://schemas.microsoft.com/office/word/2018/wordml" xmlns:w16se="http://schemas.microsoft.com/office/word/2015/wordml/symex" xmlns:wpg="http://schemas.microsoft.com/office/word/2010/wordprocessingGroup" xmlns:wpi="http://schemas.microsoft.com/office/word/2010/wordprocessingInk" xmlns:wne="http://schemas.microsoft.com/office/word/2006/wordml" xmlns:wps="http://schemas.microsoft.com/office/word/2010/wordprocessingShape" mc:Ignorable="w14 w15 w16se w16cid w16 w16cex wp14">
+  <w15:commentEx w15:paraId="515111A0" w15:done="0"/>
+</w15:commentsEx>
+</file>
+
+<file path=word/commentsIds.xml><?xml version="1.0" encoding="utf-8"?>
+<w16cid:commentsIds xmlns:wpc="http://schemas.microsoft.com/office/word/2010/wordprocessingCanvas" xmlns:cx="http://schemas.microsoft.com/office/drawing/2014/chartex" xmlns:cx1="http://schemas.microsoft.com/office/drawing/2015/9/8/chartex" xmlns:cx2="http://schemas.microsoft.com/office/drawing/2015/10/21/chartex" xmlns:cx3="http://schemas.microsoft.com/office/drawing/2016/5/9/chartex" xmlns:cx4="http://schemas.microsoft.com/office/drawing/2016/5/10/chartex" xmlns:cx5="http://schemas.microsoft.com/office/drawing/2016/5/11/chartex" xmlns:cx6="http://schemas.microsoft.com/office/drawing/2016/5/12/chartex" xmlns:cx7="http://schemas.microsoft.com/office/drawing/2016/5/13/chartex" xmlns:cx8="http://schemas.microsoft.com/office/drawing/2016/5/14/chartex" xmlns:mc="http://schemas.openxmlformats.org/markup-compatibility/2006" xmlns:aink="http://schemas.microsoft.com/office/drawing/2016/ink" xmlns:am3d="http://schemas.microsoft.com/office/drawing/2017/model3d" xmlns:o="urn:schemas-microsoft-com:office:office" xmlns:r="http://schemas.openxmlformats.org/officeDocument/2006/relationships" xmlns:m="http://schemas.openxmlformats.org/officeDocument/2006/math" xmlns:v="urn:schemas-microsoft-com:vml" xmlns:wp14="http://schemas.microsoft.com/office/word/2010/wordprocessingDrawing" xmlns:wp="http://schemas.openxmlformats.org/drawingml/2006/wordprocessingDrawing" xmlns:w10="urn:schemas-microsoft-com:office:word" xmlns:w="http://schemas.openxmlformats.org/wordprocessingml/2006/main" xmlns:w14="http://schemas.microsoft.com/office/word/2010/wordml" xmlns:w15="http://schemas.microsoft.com/office/word/2012/wordml" xmlns:w16cex="http://schemas.microsoft.com/office/word/2018/wordml/cex" xmlns:w16cid="http://schemas.microsoft.com/office/word/2016/wordml/cid" xmlns:w16="http://schemas.microsoft.com/office/word/2018/wordml" xmlns:w16se="http://schemas.microsoft.com/office/word/2015/wordml/symex" xmlns:wpg="http://schemas.microsoft.com/office/word/2010/wordprocessingGroup" xmlns:wpi="http://schemas.microsoft.com/office/word/2010/wordprocessingInk" xmlns:wne="http://schemas.microsoft.com/office/word/2006/wordml" xmlns:wps="http://schemas.microsoft.com/office/word/2010/wordprocessingShape" mc:Ignorable="w14 w15 w16se w16cid w16 w16cex wp14">
+  <w16cid:commentId w16cid:paraId="515111A0" w16cid:durableId="23F32DB8"/>
+</w16cid:commentsIds>
+</file>
+
 <file path=word/numbering.xml><?xml version="1.0" encoding="utf-8"?>
-<w:numbering xmlns:w="http://schemas.openxmlformats.org/wordprocessingml/2006/main" xmlns:o="urn:schemas-microsoft-com:office:office" xmlns:r="http://schemas.openxmlformats.org/officeDocument/2006/relationships" xmlns:v="urn:schemas-microsoft-com:vml">
-  <w:abstractNum w:abstractNumId="1">
+<w:numbering xmlns:wpc="http://schemas.microsoft.com/office/word/2010/wordprocessingCanvas" xmlns:cx="http://schemas.microsoft.com/office/drawing/2014/chartex" xmlns:cx1="http://schemas.microsoft.com/office/drawing/2015/9/8/chartex" xmlns:cx2="http://schemas.microsoft.com/office/drawing/2015/10/21/chartex" xmlns:cx3="http://schemas.microsoft.com/office/drawing/2016/5/9/chartex" xmlns:cx4="http://schemas.microsoft.com/office/drawing/2016/5/10/chartex" xmlns:cx5="http://schemas.microsoft.com/office/drawing/2016/5/11/chartex" xmlns:cx6="http://schemas.microsoft.com/office/drawing/2016/5/12/chartex" xmlns:cx7="http://schemas.microsoft.com/office/drawing/2016/5/13/chartex" xmlns:cx8="http://schemas.microsoft.com/office/drawing/2016/5/14/chartex" xmlns:mc="http://schemas.openxmlformats.org/markup-compatibility/2006" xmlns:aink="http://schemas.microsoft.com/office/drawing/2016/ink" xmlns:am3d="http://schemas.microsoft.com/office/drawing/2017/model3d" xmlns:o="urn:schemas-microsoft-com:office:office" xmlns:r="http://schemas.openxmlformats.org/officeDocument/2006/relationships" xmlns:m="http://schemas.openxmlformats.org/officeDocument/2006/math" xmlns:v="urn:schemas-microsoft-com:vml" xmlns:wp14="http://schemas.microsoft.com/office/word/2010/wordprocessingDrawing" xmlns:wp="http://schemas.openxmlformats.org/drawingml/2006/wordprocessingDrawing" xmlns:w10="urn:schemas-microsoft-com:office:word" xmlns:w="http://schemas.openxmlformats.org/wordprocessingml/2006/main" xmlns:w14="http://schemas.microsoft.com/office/word/2010/wordml" xmlns:w15="http://schemas.microsoft.com/office/word/2012/wordml" xmlns:w16cex="http://schemas.microsoft.com/office/word/2018/wordml/cex" xmlns:w16cid="http://schemas.microsoft.com/office/word/2016/wordml/cid" xmlns:w16="http://schemas.microsoft.com/office/word/2018/wordml" xmlns:w16se="http://schemas.microsoft.com/office/word/2015/wordml/symex" xmlns:wpg="http://schemas.microsoft.com/office/word/2010/wordprocessingGroup" xmlns:wpi="http://schemas.microsoft.com/office/word/2010/wordprocessingInk" xmlns:wne="http://schemas.microsoft.com/office/word/2006/wordml" xmlns:wps="http://schemas.microsoft.com/office/word/2010/wordprocessingShape" mc:Ignorable="w14 w15 w16se w16cid w16 w16cex wp14">
+  <w:abstractNum w:abstractNumId="0" w15:restartNumberingAfterBreak="0">
+    <w:nsid w:val="19C6781B"/>
+    <w:multiLevelType w:val="multilevel"/>
+    <w:tmpl w:val="CF12A4AE"/>
+    <w:lvl w:ilvl="0">
+      <w:start w:val="1"/>
+      <w:numFmt w:val="decimal"/>
+      <w:lvlText w:val="%1."/>
+      <w:lvlJc w:val="left"/>
+      <w:pPr>
+        <w:ind w:left="720" w:hanging="360"/>
+      </w:pPr>
+    </w:lvl>
+    <w:lvl w:ilvl="1">
+      <w:start w:val="1"/>
+      <w:numFmt w:val="lowerLetter"/>
+      <w:lvlText w:val="%2."/>
+      <w:lvlJc w:val="left"/>
+      <w:pPr>
+        <w:ind w:left="1440" w:hanging="360"/>
+      </w:pPr>
+    </w:lvl>
+    <w:lvl w:ilvl="2">
+      <w:start w:val="1"/>
+      <w:numFmt w:val="lowerRoman"/>
+      <w:lvlText w:val="%3."/>
+      <w:lvlJc w:val="right"/>
+      <w:pPr>
+        <w:ind w:left="2160" w:hanging="180"/>
+      </w:pPr>
+    </w:lvl>
+    <w:lvl w:ilvl="3">
+      <w:start w:val="1"/>
+      <w:numFmt w:val="decimal"/>
+      <w:lvlText w:val="%4."/>
+      <w:lvlJc w:val="left"/>
+      <w:pPr>
+        <w:ind w:left="2880" w:hanging="360"/>
+      </w:pPr>
+    </w:lvl>
+    <w:lvl w:ilvl="4">
+      <w:start w:val="1"/>
+      <w:numFmt w:val="lowerLetter"/>
+      <w:lvlText w:val="%5."/>
+      <w:lvlJc w:val="left"/>
+      <w:pPr>
+        <w:ind w:left="3600" w:hanging="360"/>
+      </w:pPr>
+    </w:lvl>
+    <w:lvl w:ilvl="5">
+      <w:start w:val="1"/>
+      <w:numFmt w:val="lowerRoman"/>
+      <w:lvlText w:val="%6."/>
+      <w:lvlJc w:val="right"/>
+      <w:pPr>
+        <w:ind w:left="4320" w:hanging="180"/>
+      </w:pPr>
+    </w:lvl>
+    <w:lvl w:ilvl="6">
+      <w:start w:val="1"/>
+      <w:numFmt w:val="decimal"/>
+      <w:lvlText w:val="%7."/>
+      <w:lvlJc w:val="left"/>
+      <w:pPr>
+        <w:ind w:left="5040" w:hanging="360"/>
+      </w:pPr>
+    </w:lvl>
+    <w:lvl w:ilvl="7">
+      <w:start w:val="1"/>
+      <w:numFmt w:val="lowerLetter"/>
+      <w:lvlText w:val="%8."/>
+      <w:lvlJc w:val="left"/>
+      <w:pPr>
+        <w:ind w:left="5760" w:hanging="360"/>
+      </w:pPr>
+    </w:lvl>
+    <w:lvl w:ilvl="8">
+      <w:start w:val="1"/>
+      <w:numFmt w:val="lowerRoman"/>
+      <w:lvlText w:val="%9."/>
+      <w:lvlJc w:val="right"/>
+      <w:pPr>
+        <w:ind w:left="6480" w:hanging="180"/>
+      </w:pPr>
+    </w:lvl>
+  </w:abstractNum>
+  <w:abstractNum w:abstractNumId="1" w15:restartNumberingAfterBreak="0">
+    <w:nsid w:val="1DCE2B7F"/>
+    <w:multiLevelType w:val="multilevel"/>
+    <w:tmpl w:val="D6C001C4"/>
     <w:lvl w:ilvl="0">
       <w:start w:val="1"/>
       <w:numFmt w:val="bullet"/>
@@ -996,7 +1012,6 @@
       </w:pPr>
       <w:rPr>
         <w:rFonts w:ascii="Courier New" w:hAnsi="Courier New" w:cs="Courier New" w:hint="default"/>
-        <w:rFonts w:cs="Courier New"/>
       </w:rPr>
     </w:lvl>
     <w:lvl w:ilvl="2">
@@ -1033,7 +1048,6 @@
       </w:pPr>
       <w:rPr>
         <w:rFonts w:ascii="Courier New" w:hAnsi="Courier New" w:cs="Courier New" w:hint="default"/>
-        <w:rFonts w:cs="Courier New"/>
       </w:rPr>
     </w:lvl>
     <w:lvl w:ilvl="5">
@@ -1070,7 +1084,6 @@
       </w:pPr>
       <w:rPr>
         <w:rFonts w:ascii="Courier New" w:hAnsi="Courier New" w:cs="Courier New" w:hint="default"/>
-        <w:rFonts w:cs="Courier New"/>
       </w:rPr>
     </w:lvl>
     <w:lvl w:ilvl="8">
@@ -1086,90 +1099,10 @@
       </w:rPr>
     </w:lvl>
   </w:abstractNum>
-  <w:abstractNum w:abstractNumId="2">
-    <w:lvl w:ilvl="0">
-      <w:start w:val="1"/>
-      <w:numFmt w:val="decimal"/>
-      <w:lvlText w:val="%1."/>
-      <w:lvlJc w:val="left"/>
-      <w:pPr>
-        <w:ind w:left="720" w:hanging="360"/>
-      </w:pPr>
-    </w:lvl>
-    <w:lvl w:ilvl="1">
-      <w:start w:val="1"/>
-      <w:numFmt w:val="lowerLetter"/>
-      <w:lvlText w:val="%2."/>
-      <w:lvlJc w:val="left"/>
-      <w:pPr>
-        <w:ind w:left="1440" w:hanging="360"/>
-      </w:pPr>
-    </w:lvl>
-    <w:lvl w:ilvl="2">
-      <w:start w:val="1"/>
-      <w:numFmt w:val="lowerRoman"/>
-      <w:lvlText w:val="%3."/>
-      <w:lvlJc w:val="right"/>
-      <w:pPr>
-        <w:ind w:left="2160" w:hanging="180"/>
-      </w:pPr>
-    </w:lvl>
-    <w:lvl w:ilvl="3">
-      <w:start w:val="1"/>
-      <w:numFmt w:val="decimal"/>
-      <w:lvlText w:val="%4."/>
-      <w:lvlJc w:val="left"/>
-      <w:pPr>
-        <w:ind w:left="2880" w:hanging="360"/>
-      </w:pPr>
-    </w:lvl>
-    <w:lvl w:ilvl="4">
-      <w:start w:val="1"/>
-      <w:numFmt w:val="lowerLetter"/>
-      <w:lvlText w:val="%5."/>
-      <w:lvlJc w:val="left"/>
-      <w:pPr>
-        <w:ind w:left="3600" w:hanging="360"/>
-      </w:pPr>
-    </w:lvl>
-    <w:lvl w:ilvl="5">
-      <w:start w:val="1"/>
-      <w:numFmt w:val="lowerRoman"/>
-      <w:lvlText w:val="%6."/>
-      <w:lvlJc w:val="right"/>
-      <w:pPr>
-        <w:ind w:left="4320" w:hanging="180"/>
-      </w:pPr>
-    </w:lvl>
-    <w:lvl w:ilvl="6">
-      <w:start w:val="1"/>
-      <w:numFmt w:val="decimal"/>
-      <w:lvlText w:val="%7."/>
-      <w:lvlJc w:val="left"/>
-      <w:pPr>
-        <w:ind w:left="5040" w:hanging="360"/>
-      </w:pPr>
-    </w:lvl>
-    <w:lvl w:ilvl="7">
-      <w:start w:val="1"/>
-      <w:numFmt w:val="lowerLetter"/>
-      <w:lvlText w:val="%8."/>
-      <w:lvlJc w:val="left"/>
-      <w:pPr>
-        <w:ind w:left="5760" w:hanging="360"/>
-      </w:pPr>
-    </w:lvl>
-    <w:lvl w:ilvl="8">
-      <w:start w:val="1"/>
-      <w:numFmt w:val="lowerRoman"/>
-      <w:lvlText w:val="%9."/>
-      <w:lvlJc w:val="right"/>
-      <w:pPr>
-        <w:ind w:left="6480" w:hanging="180"/>
-      </w:pPr>
-    </w:lvl>
-  </w:abstractNum>
-  <w:abstractNum w:abstractNumId="3">
+  <w:abstractNum w:abstractNumId="2" w15:restartNumberingAfterBreak="0">
+    <w:nsid w:val="20AA5872"/>
+    <w:multiLevelType w:val="multilevel"/>
+    <w:tmpl w:val="860C09A8"/>
     <w:lvl w:ilvl="0">
       <w:start w:val="1"/>
       <w:numFmt w:val="bullet"/>
@@ -1192,7 +1125,6 @@
       </w:pPr>
       <w:rPr>
         <w:rFonts w:ascii="Courier New" w:hAnsi="Courier New" w:cs="Courier New" w:hint="default"/>
-        <w:rFonts w:cs="Courier New"/>
       </w:rPr>
     </w:lvl>
     <w:lvl w:ilvl="2">
@@ -1229,7 +1161,6 @@
       </w:pPr>
       <w:rPr>
         <w:rFonts w:ascii="Courier New" w:hAnsi="Courier New" w:cs="Courier New" w:hint="default"/>
-        <w:rFonts w:cs="Courier New"/>
       </w:rPr>
     </w:lvl>
     <w:lvl w:ilvl="5">
@@ -1266,7 +1197,6 @@
       </w:pPr>
       <w:rPr>
         <w:rFonts w:ascii="Courier New" w:hAnsi="Courier New" w:cs="Courier New" w:hint="default"/>
-        <w:rFonts w:cs="Courier New"/>
       </w:rPr>
     </w:lvl>
     <w:lvl w:ilvl="8">
@@ -1282,7 +1212,10 @@
       </w:rPr>
     </w:lvl>
   </w:abstractNum>
-  <w:abstractNum w:abstractNumId="4">
+  <w:abstractNum w:abstractNumId="3" w15:restartNumberingAfterBreak="0">
+    <w:nsid w:val="5B52278B"/>
+    <w:multiLevelType w:val="multilevel"/>
+    <w:tmpl w:val="5A8E7C1A"/>
     <w:lvl w:ilvl="0">
       <w:start w:val="1"/>
       <w:numFmt w:val="none"/>
@@ -1290,7 +1223,7 @@
       <w:lvlText w:val=""/>
       <w:lvlJc w:val="left"/>
       <w:pPr>
-        <w:ind w:left="0" w:hanging="0"/>
+        <w:ind w:left="0" w:firstLine="0"/>
       </w:pPr>
     </w:lvl>
     <w:lvl w:ilvl="1">
@@ -1300,7 +1233,7 @@
       <w:lvlText w:val=""/>
       <w:lvlJc w:val="left"/>
       <w:pPr>
-        <w:ind w:left="0" w:hanging="0"/>
+        <w:ind w:left="0" w:firstLine="0"/>
       </w:pPr>
     </w:lvl>
     <w:lvl w:ilvl="2">
@@ -1310,7 +1243,7 @@
       <w:lvlText w:val=""/>
       <w:lvlJc w:val="left"/>
       <w:pPr>
-        <w:ind w:left="0" w:hanging="0"/>
+        <w:ind w:left="0" w:firstLine="0"/>
       </w:pPr>
     </w:lvl>
     <w:lvl w:ilvl="3">
@@ -1320,7 +1253,7 @@
       <w:lvlText w:val=""/>
       <w:lvlJc w:val="left"/>
       <w:pPr>
-        <w:ind w:left="0" w:hanging="0"/>
+        <w:ind w:left="0" w:firstLine="0"/>
       </w:pPr>
     </w:lvl>
     <w:lvl w:ilvl="4">
@@ -1330,7 +1263,7 @@
       <w:lvlText w:val=""/>
       <w:lvlJc w:val="left"/>
       <w:pPr>
-        <w:ind w:left="0" w:hanging="0"/>
+        <w:ind w:left="0" w:firstLine="0"/>
       </w:pPr>
     </w:lvl>
     <w:lvl w:ilvl="5">
@@ -1340,7 +1273,7 @@
       <w:lvlText w:val=""/>
       <w:lvlJc w:val="left"/>
       <w:pPr>
-        <w:ind w:left="0" w:hanging="0"/>
+        <w:ind w:left="0" w:firstLine="0"/>
       </w:pPr>
     </w:lvl>
     <w:lvl w:ilvl="6">
@@ -1350,7 +1283,7 @@
       <w:lvlText w:val=""/>
       <w:lvlJc w:val="left"/>
       <w:pPr>
-        <w:ind w:left="0" w:hanging="0"/>
+        <w:ind w:left="0" w:firstLine="0"/>
       </w:pPr>
     </w:lvl>
     <w:lvl w:ilvl="7">
@@ -1360,7 +1293,7 @@
       <w:lvlText w:val=""/>
       <w:lvlJc w:val="left"/>
       <w:pPr>
-        <w:ind w:left="0" w:hanging="0"/>
+        <w:ind w:left="0" w:firstLine="0"/>
       </w:pPr>
     </w:lvl>
     <w:lvl w:ilvl="8">
@@ -1370,7 +1303,7 @@
       <w:lvlText w:val=""/>
       <w:lvlJc w:val="left"/>
       <w:pPr>
-        <w:ind w:left="0" w:hanging="0"/>
+        <w:ind w:left="0" w:firstLine="0"/>
       </w:pPr>
     </w:lvl>
   </w:abstractNum>
@@ -1378,23 +1311,23 @@
     <w:abstractNumId w:val="1"/>
   </w:num>
   <w:num w:numId="2">
+    <w:abstractNumId w:val="0"/>
+  </w:num>
+  <w:num w:numId="3">
     <w:abstractNumId w:val="2"/>
   </w:num>
-  <w:num w:numId="3">
+  <w:num w:numId="4">
     <w:abstractNumId w:val="3"/>
-  </w:num>
-  <w:num w:numId="4">
-    <w:abstractNumId w:val="4"/>
   </w:num>
 </w:numbering>
 </file>
 
 <file path=word/styles.xml><?xml version="1.0" encoding="utf-8"?>
-<w:styles xmlns:w="http://schemas.openxmlformats.org/wordprocessingml/2006/main" xmlns:w14="http://schemas.microsoft.com/office/word/2010/wordml" xmlns:mc="http://schemas.openxmlformats.org/markup-compatibility/2006" mc:Ignorable="w14">
+<w:styles xmlns:mc="http://schemas.openxmlformats.org/markup-compatibility/2006" xmlns:r="http://schemas.openxmlformats.org/officeDocument/2006/relationships" xmlns:w="http://schemas.openxmlformats.org/wordprocessingml/2006/main" xmlns:w14="http://schemas.microsoft.com/office/word/2010/wordml" xmlns:w15="http://schemas.microsoft.com/office/word/2012/wordml" xmlns:w16cex="http://schemas.microsoft.com/office/word/2018/wordml/cex" xmlns:w16cid="http://schemas.microsoft.com/office/word/2016/wordml/cid" xmlns:w16="http://schemas.microsoft.com/office/word/2018/wordml" xmlns:w16se="http://schemas.microsoft.com/office/word/2015/wordml/symex" mc:Ignorable="w14 w15 w16se w16cid w16 w16cex">
   <w:docDefaults>
     <w:rPrDefault>
       <w:rPr>
-        <w:rFonts w:ascii="Calibri" w:hAnsi="Calibri" w:eastAsia="游明朝" w:cs="Arial" w:asciiTheme="minorHAnsi" w:cstheme="minorBidi" w:eastAsiaTheme="minorEastAsia" w:hAnsiTheme="minorHAnsi"/>
+        <w:rFonts w:asciiTheme="minorHAnsi" w:eastAsiaTheme="minorEastAsia" w:hAnsiTheme="minorHAnsi" w:cstheme="minorBidi"/>
         <w:sz w:val="22"/>
         <w:szCs w:val="22"/>
         <w:lang w:val="en-US" w:eastAsia="ja-JP" w:bidi="ar-SA"/>
@@ -1402,21 +1335,21 @@
     </w:rPrDefault>
     <w:pPrDefault>
       <w:pPr>
-        <w:suppressAutoHyphens w:val="true"/>
+        <w:suppressAutoHyphens/>
       </w:pPr>
     </w:pPrDefault>
   </w:docDefaults>
   <w:latentStyles w:defLockedState="0" w:defUIPriority="99" w:defSemiHidden="0" w:defUnhideWhenUsed="0" w:defQFormat="0" w:count="376">
     <w:lsdException w:name="Normal" w:uiPriority="0" w:qFormat="1"/>
     <w:lsdException w:name="heading 1" w:uiPriority="9" w:qFormat="1"/>
-    <w:lsdException w:name="heading 2" w:uiPriority="9" w:semiHidden="1" w:unhideWhenUsed="1" w:qFormat="1"/>
-    <w:lsdException w:name="heading 3" w:uiPriority="9" w:semiHidden="1" w:unhideWhenUsed="1" w:qFormat="1"/>
-    <w:lsdException w:name="heading 4" w:uiPriority="9" w:semiHidden="1" w:unhideWhenUsed="1" w:qFormat="1"/>
-    <w:lsdException w:name="heading 5" w:uiPriority="9" w:semiHidden="1" w:unhideWhenUsed="1" w:qFormat="1"/>
-    <w:lsdException w:name="heading 6" w:uiPriority="9" w:semiHidden="1" w:unhideWhenUsed="1" w:qFormat="1"/>
-    <w:lsdException w:name="heading 7" w:uiPriority="9" w:semiHidden="1" w:unhideWhenUsed="1" w:qFormat="1"/>
-    <w:lsdException w:name="heading 8" w:uiPriority="9" w:semiHidden="1" w:unhideWhenUsed="1" w:qFormat="1"/>
-    <w:lsdException w:name="heading 9" w:uiPriority="9" w:semiHidden="1" w:unhideWhenUsed="1" w:qFormat="1"/>
+    <w:lsdException w:name="heading 2" w:semiHidden="1" w:uiPriority="9" w:unhideWhenUsed="1" w:qFormat="1"/>
+    <w:lsdException w:name="heading 3" w:semiHidden="1" w:uiPriority="9" w:unhideWhenUsed="1" w:qFormat="1"/>
+    <w:lsdException w:name="heading 4" w:semiHidden="1" w:uiPriority="9" w:unhideWhenUsed="1" w:qFormat="1"/>
+    <w:lsdException w:name="heading 5" w:semiHidden="1" w:uiPriority="9" w:unhideWhenUsed="1" w:qFormat="1"/>
+    <w:lsdException w:name="heading 6" w:semiHidden="1" w:uiPriority="9" w:unhideWhenUsed="1" w:qFormat="1"/>
+    <w:lsdException w:name="heading 7" w:semiHidden="1" w:uiPriority="9" w:unhideWhenUsed="1" w:qFormat="1"/>
+    <w:lsdException w:name="heading 8" w:semiHidden="1" w:uiPriority="9" w:unhideWhenUsed="1" w:qFormat="1"/>
+    <w:lsdException w:name="heading 9" w:semiHidden="1" w:uiPriority="9" w:unhideWhenUsed="1" w:qFormat="1"/>
     <w:lsdException w:name="index 1" w:semiHidden="1" w:unhideWhenUsed="1"/>
     <w:lsdException w:name="index 2" w:semiHidden="1" w:unhideWhenUsed="1"/>
     <w:lsdException w:name="index 3" w:semiHidden="1" w:unhideWhenUsed="1"/>
@@ -1426,22 +1359,22 @@
     <w:lsdException w:name="index 7" w:semiHidden="1" w:unhideWhenUsed="1"/>
     <w:lsdException w:name="index 8" w:semiHidden="1" w:unhideWhenUsed="1"/>
     <w:lsdException w:name="index 9" w:semiHidden="1" w:unhideWhenUsed="1"/>
-    <w:lsdException w:name="toc 1" w:uiPriority="39" w:semiHidden="1" w:unhideWhenUsed="1"/>
-    <w:lsdException w:name="toc 2" w:uiPriority="39" w:semiHidden="1" w:unhideWhenUsed="1"/>
-    <w:lsdException w:name="toc 3" w:uiPriority="39" w:semiHidden="1" w:unhideWhenUsed="1"/>
-    <w:lsdException w:name="toc 4" w:uiPriority="39" w:semiHidden="1" w:unhideWhenUsed="1"/>
-    <w:lsdException w:name="toc 5" w:uiPriority="39" w:semiHidden="1" w:unhideWhenUsed="1"/>
-    <w:lsdException w:name="toc 6" w:uiPriority="39" w:semiHidden="1" w:unhideWhenUsed="1"/>
-    <w:lsdException w:name="toc 7" w:uiPriority="39" w:semiHidden="1" w:unhideWhenUsed="1"/>
-    <w:lsdException w:name="toc 8" w:uiPriority="39" w:semiHidden="1" w:unhideWhenUsed="1"/>
-    <w:lsdException w:name="toc 9" w:uiPriority="39" w:semiHidden="1" w:unhideWhenUsed="1"/>
+    <w:lsdException w:name="toc 1" w:semiHidden="1" w:uiPriority="39" w:unhideWhenUsed="1"/>
+    <w:lsdException w:name="toc 2" w:semiHidden="1" w:uiPriority="39" w:unhideWhenUsed="1"/>
+    <w:lsdException w:name="toc 3" w:semiHidden="1" w:uiPriority="39" w:unhideWhenUsed="1"/>
+    <w:lsdException w:name="toc 4" w:semiHidden="1" w:uiPriority="39" w:unhideWhenUsed="1"/>
+    <w:lsdException w:name="toc 5" w:semiHidden="1" w:uiPriority="39" w:unhideWhenUsed="1"/>
+    <w:lsdException w:name="toc 6" w:semiHidden="1" w:uiPriority="39" w:unhideWhenUsed="1"/>
+    <w:lsdException w:name="toc 7" w:semiHidden="1" w:uiPriority="39" w:unhideWhenUsed="1"/>
+    <w:lsdException w:name="toc 8" w:semiHidden="1" w:uiPriority="39" w:unhideWhenUsed="1"/>
+    <w:lsdException w:name="toc 9" w:semiHidden="1" w:uiPriority="39" w:unhideWhenUsed="1"/>
     <w:lsdException w:name="Normal Indent" w:semiHidden="1" w:unhideWhenUsed="1"/>
     <w:lsdException w:name="footnote text" w:semiHidden="1" w:unhideWhenUsed="1"/>
     <w:lsdException w:name="annotation text" w:semiHidden="1" w:unhideWhenUsed="1"/>
     <w:lsdException w:name="header" w:semiHidden="1" w:unhideWhenUsed="1"/>
     <w:lsdException w:name="footer" w:semiHidden="1" w:unhideWhenUsed="1"/>
     <w:lsdException w:name="index heading" w:semiHidden="1" w:unhideWhenUsed="1"/>
-    <w:lsdException w:name="caption" w:uiPriority="35" w:semiHidden="1" w:unhideWhenUsed="1" w:qFormat="1"/>
+    <w:lsdException w:name="caption" w:semiHidden="1" w:uiPriority="35" w:unhideWhenUsed="1" w:qFormat="1"/>
     <w:lsdException w:name="table of figures" w:semiHidden="1" w:unhideWhenUsed="1"/>
     <w:lsdException w:name="envelope address" w:semiHidden="1" w:unhideWhenUsed="1"/>
     <w:lsdException w:name="envelope return" w:semiHidden="1" w:unhideWhenUsed="1"/>
@@ -1472,7 +1405,7 @@
     <w:lsdException w:name="Title" w:uiPriority="10" w:qFormat="1"/>
     <w:lsdException w:name="Closing" w:semiHidden="1" w:unhideWhenUsed="1"/>
     <w:lsdException w:name="Signature" w:semiHidden="1" w:unhideWhenUsed="1"/>
-    <w:lsdException w:name="Default Paragraph Font" w:uiPriority="1" w:semiHidden="1" w:unhideWhenUsed="1"/>
+    <w:lsdException w:name="Default Paragraph Font" w:semiHidden="1" w:uiPriority="1" w:unhideWhenUsed="1"/>
     <w:lsdException w:name="Body Text" w:semiHidden="1" w:unhideWhenUsed="1"/>
     <w:lsdException w:name="Body Text Indent" w:semiHidden="1" w:unhideWhenUsed="1"/>
     <w:lsdException w:name="List Continue" w:semiHidden="1" w:unhideWhenUsed="1"/>
@@ -1672,8 +1605,8 @@
     <w:lsdException w:name="Subtle Reference" w:uiPriority="31" w:qFormat="1"/>
     <w:lsdException w:name="Intense Reference" w:uiPriority="32" w:qFormat="1"/>
     <w:lsdException w:name="Book Title" w:uiPriority="33" w:qFormat="1"/>
-    <w:lsdException w:name="Bibliography" w:uiPriority="37" w:semiHidden="1" w:unhideWhenUsed="1"/>
-    <w:lsdException w:name="TOC Heading" w:uiPriority="39" w:semiHidden="1" w:unhideWhenUsed="1" w:qFormat="1"/>
+    <w:lsdException w:name="Bibliography" w:semiHidden="1" w:uiPriority="37" w:unhideWhenUsed="1"/>
+    <w:lsdException w:name="TOC Heading" w:semiHidden="1" w:uiPriority="39" w:unhideWhenUsed="1" w:qFormat="1"/>
     <w:lsdException w:name="Plain Table 1" w:uiPriority="41"/>
     <w:lsdException w:name="Plain Table 2" w:uiPriority="42"/>
     <w:lsdException w:name="Plain Table 3" w:uiPriority="43"/>
@@ -1784,309 +1717,39 @@
     <w:lsdException w:name="Unresolved Mention" w:semiHidden="1" w:unhideWhenUsed="1"/>
     <w:lsdException w:name="Smart Link" w:semiHidden="1" w:unhideWhenUsed="1"/>
   </w:latentStyles>
-  <w:style w:type="paragraph" w:styleId="Normal" w:default="1">
+  <w:style w:type="paragraph" w:default="1" w:styleId="Normal">
     <w:name w:val="Normal"/>
     <w:qFormat/>
     <w:pPr>
-      <w:widowControl/>
-      <w:bidi w:val="0"/>
-      <w:spacing w:lineRule="auto" w:line="259" w:before="0" w:after="160"/>
-      <w:jc w:val="left"/>
+      <w:spacing w:after="160" w:line="259" w:lineRule="auto"/>
     </w:pPr>
-    <w:rPr>
-      <w:rFonts w:ascii="Calibri" w:hAnsi="Calibri" w:eastAsia="游明朝" w:cs="Arial" w:asciiTheme="minorHAnsi" w:cstheme="minorBidi" w:eastAsiaTheme="minorEastAsia" w:hAnsiTheme="minorHAnsi"/>
-      <w:color w:val="auto"/>
-      <w:kern w:val="0"/>
-      <w:sz w:val="22"/>
-      <w:szCs w:val="22"/>
-      <w:lang w:val="en-US" w:eastAsia="ja-JP" w:bidi="ar-SA"/>
-    </w:rPr>
   </w:style>
   <w:style w:type="paragraph" w:styleId="Heading1">
-    <w:name w:val="Heading 1"/>
+    <w:name w:val="heading 1"/>
     <w:basedOn w:val="Normal"/>
     <w:next w:val="Normal"/>
     <w:link w:val="Heading1Char"/>
     <w:uiPriority w:val="9"/>
     <w:qFormat/>
-    <w:rsid w:val="004c5182"/>
+    <w:rsid w:val="004C5182"/>
     <w:pPr>
-      <w:keepNext w:val="true"/>
+      <w:keepNext/>
       <w:keepLines/>
       <w:spacing w:before="240" w:after="0"/>
       <w:outlineLvl w:val="0"/>
     </w:pPr>
     <w:rPr>
-      <w:rFonts w:ascii="Calibri Light" w:hAnsi="Calibri Light" w:eastAsia="游ゴシック Light" w:cs="Times New Roman" w:asciiTheme="majorHAnsi" w:cstheme="majorBidi" w:eastAsiaTheme="majorEastAsia" w:hAnsiTheme="majorHAnsi"/>
-      <w:color w:val="2F5496" w:themeColor="accent1" w:themeShade="bf"/>
+      <w:rFonts w:asciiTheme="majorHAnsi" w:eastAsiaTheme="majorEastAsia" w:hAnsiTheme="majorHAnsi" w:cstheme="majorBidi"/>
+      <w:color w:val="2F5496" w:themeColor="accent1" w:themeShade="BF"/>
       <w:sz w:val="32"/>
       <w:szCs w:val="32"/>
     </w:rPr>
   </w:style>
-  <w:style w:type="character" w:styleId="DefaultParagraphFont" w:default="1">
+  <w:style w:type="character" w:default="1" w:styleId="DefaultParagraphFont">
     <w:name w:val="Default Paragraph Font"/>
     <w:uiPriority w:val="1"/>
     <w:semiHidden/>
     <w:unhideWhenUsed/>
-    <w:qFormat/>
-    <w:rPr/>
-  </w:style>
-  <w:style w:type="character" w:styleId="TitleChar" w:customStyle="1">
-    <w:name w:val="Title Char"/>
-    <w:basedOn w:val="DefaultParagraphFont"/>
-    <w:link w:val="Title"/>
-    <w:uiPriority w:val="10"/>
-    <w:qFormat/>
-    <w:rsid w:val="004c5182"/>
-    <w:rPr>
-      <w:rFonts w:ascii="Calibri Light" w:hAnsi="Calibri Light" w:eastAsia="游ゴシック Light" w:cs="Times New Roman" w:asciiTheme="majorHAnsi" w:cstheme="majorBidi" w:eastAsiaTheme="majorEastAsia" w:hAnsiTheme="majorHAnsi"/>
-      <w:spacing w:val="-10"/>
-      <w:kern w:val="2"/>
-      <w:sz w:val="56"/>
-      <w:szCs w:val="56"/>
-    </w:rPr>
-  </w:style>
-  <w:style w:type="character" w:styleId="Heading1Char" w:customStyle="1">
-    <w:name w:val="Heading 1 Char"/>
-    <w:basedOn w:val="DefaultParagraphFont"/>
-    <w:link w:val="Heading1"/>
-    <w:uiPriority w:val="9"/>
-    <w:qFormat/>
-    <w:rsid w:val="004c5182"/>
-    <w:rPr>
-      <w:rFonts w:ascii="Calibri Light" w:hAnsi="Calibri Light" w:eastAsia="游ゴシック Light" w:cs="Times New Roman" w:asciiTheme="majorHAnsi" w:cstheme="majorBidi" w:eastAsiaTheme="majorEastAsia" w:hAnsiTheme="majorHAnsi"/>
-      <w:color w:val="2F5496" w:themeColor="accent1" w:themeShade="bf"/>
-      <w:sz w:val="32"/>
-      <w:szCs w:val="32"/>
-    </w:rPr>
-  </w:style>
-  <w:style w:type="character" w:styleId="InternetLink">
-    <w:name w:val="Hyperlink"/>
-    <w:basedOn w:val="DefaultParagraphFont"/>
-    <w:uiPriority w:val="99"/>
-    <w:unhideWhenUsed/>
-    <w:rsid w:val="00817e38"/>
-    <w:rPr>
-      <w:color w:val="0563C1" w:themeColor="hyperlink"/>
-      <w:u w:val="single"/>
-    </w:rPr>
-  </w:style>
-  <w:style w:type="character" w:styleId="UnresolvedMention">
-    <w:name w:val="Unresolved Mention"/>
-    <w:basedOn w:val="DefaultParagraphFont"/>
-    <w:uiPriority w:val="99"/>
-    <w:semiHidden/>
-    <w:unhideWhenUsed/>
-    <w:qFormat/>
-    <w:rsid w:val="00817e38"/>
-    <w:rPr>
-      <w:color w:val="605E5C"/>
-      <w:shd w:fill="E1DFDD" w:val="clear"/>
-    </w:rPr>
-  </w:style>
-  <w:style w:type="character" w:styleId="Annotationreference">
-    <w:name w:val="annotation reference"/>
-    <w:basedOn w:val="DefaultParagraphFont"/>
-    <w:uiPriority w:val="99"/>
-    <w:semiHidden/>
-    <w:unhideWhenUsed/>
-    <w:qFormat/>
-    <w:rsid w:val="00c959ca"/>
-    <w:rPr>
-      <w:sz w:val="16"/>
-      <w:szCs w:val="16"/>
-    </w:rPr>
-  </w:style>
-  <w:style w:type="character" w:styleId="CommentTextChar" w:customStyle="1">
-    <w:name w:val="Comment Text Char"/>
-    <w:basedOn w:val="DefaultParagraphFont"/>
-    <w:link w:val="CommentText"/>
-    <w:uiPriority w:val="99"/>
-    <w:semiHidden/>
-    <w:qFormat/>
-    <w:rsid w:val="00c959ca"/>
-    <w:rPr>
-      <w:sz w:val="20"/>
-      <w:szCs w:val="20"/>
-    </w:rPr>
-  </w:style>
-  <w:style w:type="character" w:styleId="CommentSubjectChar" w:customStyle="1">
-    <w:name w:val="Comment Subject Char"/>
-    <w:basedOn w:val="CommentTextChar"/>
-    <w:link w:val="CommentSubject"/>
-    <w:uiPriority w:val="99"/>
-    <w:semiHidden/>
-    <w:qFormat/>
-    <w:rsid w:val="00c959ca"/>
-    <w:rPr>
-      <w:b/>
-      <w:bCs/>
-      <w:sz w:val="20"/>
-      <w:szCs w:val="20"/>
-    </w:rPr>
-  </w:style>
-  <w:style w:type="character" w:styleId="BalloonTextChar" w:customStyle="1">
-    <w:name w:val="Balloon Text Char"/>
-    <w:basedOn w:val="DefaultParagraphFont"/>
-    <w:link w:val="BalloonText"/>
-    <w:uiPriority w:val="99"/>
-    <w:semiHidden/>
-    <w:qFormat/>
-    <w:rsid w:val="00c959ca"/>
-    <w:rPr>
-      <w:rFonts w:ascii="Segoe UI" w:hAnsi="Segoe UI" w:cs="Segoe UI"/>
-      <w:sz w:val="18"/>
-      <w:szCs w:val="18"/>
-    </w:rPr>
-  </w:style>
-  <w:style w:type="paragraph" w:styleId="Heading">
-    <w:name w:val="Heading"/>
-    <w:basedOn w:val="Normal"/>
-    <w:next w:val="TextBody"/>
-    <w:qFormat/>
-    <w:pPr>
-      <w:keepNext w:val="true"/>
-      <w:spacing w:before="240" w:after="120"/>
-    </w:pPr>
-    <w:rPr>
-      <w:rFonts w:ascii="Liberation Sans" w:hAnsi="Liberation Sans" w:eastAsia="Microsoft YaHei" w:cs="Lucida Sans"/>
-      <w:sz w:val="28"/>
-      <w:szCs w:val="28"/>
-    </w:rPr>
-  </w:style>
-  <w:style w:type="paragraph" w:styleId="TextBody">
-    <w:name w:val="Body Text"/>
-    <w:basedOn w:val="Normal"/>
-    <w:pPr>
-      <w:spacing w:lineRule="auto" w:line="276" w:before="0" w:after="140"/>
-    </w:pPr>
-    <w:rPr/>
-  </w:style>
-  <w:style w:type="paragraph" w:styleId="List">
-    <w:name w:val="List"/>
-    <w:basedOn w:val="TextBody"/>
-    <w:pPr/>
-    <w:rPr>
-      <w:rFonts w:cs="Lucida Sans"/>
-    </w:rPr>
-  </w:style>
-  <w:style w:type="paragraph" w:styleId="Caption">
-    <w:name w:val="Caption"/>
-    <w:basedOn w:val="Normal"/>
-    <w:qFormat/>
-    <w:pPr>
-      <w:suppressLineNumbers/>
-      <w:spacing w:before="120" w:after="120"/>
-    </w:pPr>
-    <w:rPr>
-      <w:rFonts w:cs="Lucida Sans"/>
-      <w:i/>
-      <w:iCs/>
-      <w:sz w:val="24"/>
-      <w:szCs w:val="24"/>
-    </w:rPr>
-  </w:style>
-  <w:style w:type="paragraph" w:styleId="Index">
-    <w:name w:val="Index"/>
-    <w:basedOn w:val="Normal"/>
-    <w:qFormat/>
-    <w:pPr>
-      <w:suppressLineNumbers/>
-    </w:pPr>
-    <w:rPr>
-      <w:rFonts w:cs="Lucida Sans"/>
-    </w:rPr>
-  </w:style>
-  <w:style w:type="paragraph" w:styleId="Title">
-    <w:name w:val="Title"/>
-    <w:basedOn w:val="Normal"/>
-    <w:next w:val="Normal"/>
-    <w:link w:val="TitleChar"/>
-    <w:uiPriority w:val="10"/>
-    <w:qFormat/>
-    <w:rsid w:val="004c5182"/>
-    <w:pPr>
-      <w:spacing w:lineRule="auto" w:line="240" w:before="0" w:after="0"/>
-      <w:contextualSpacing/>
-    </w:pPr>
-    <w:rPr>
-      <w:rFonts w:ascii="Calibri Light" w:hAnsi="Calibri Light" w:eastAsia="游ゴシック Light" w:cs="Times New Roman" w:asciiTheme="majorHAnsi" w:cstheme="majorBidi" w:eastAsiaTheme="majorEastAsia" w:hAnsiTheme="majorHAnsi"/>
-      <w:spacing w:val="-10"/>
-      <w:kern w:val="2"/>
-      <w:sz w:val="56"/>
-      <w:szCs w:val="56"/>
-    </w:rPr>
-  </w:style>
-  <w:style w:type="paragraph" w:styleId="ListParagraph">
-    <w:name w:val="List Paragraph"/>
-    <w:basedOn w:val="Normal"/>
-    <w:uiPriority w:val="34"/>
-    <w:qFormat/>
-    <w:rsid w:val="00ab0ab6"/>
-    <w:pPr>
-      <w:spacing w:before="0" w:after="160"/>
-      <w:ind w:left="720" w:hanging="0"/>
-      <w:contextualSpacing/>
-    </w:pPr>
-    <w:rPr/>
-  </w:style>
-  <w:style w:type="paragraph" w:styleId="Annotationtext">
-    <w:name w:val="annotation text"/>
-    <w:basedOn w:val="Normal"/>
-    <w:link w:val="CommentTextChar"/>
-    <w:uiPriority w:val="99"/>
-    <w:semiHidden/>
-    <w:unhideWhenUsed/>
-    <w:qFormat/>
-    <w:rsid w:val="00c959ca"/>
-    <w:pPr>
-      <w:spacing w:lineRule="auto" w:line="240"/>
-    </w:pPr>
-    <w:rPr>
-      <w:sz w:val="20"/>
-      <w:szCs w:val="20"/>
-    </w:rPr>
-  </w:style>
-  <w:style w:type="paragraph" w:styleId="Annotationsubject">
-    <w:name w:val="annotation subject"/>
-    <w:basedOn w:val="Annotationtext"/>
-    <w:next w:val="Annotationtext"/>
-    <w:link w:val="CommentSubjectChar"/>
-    <w:uiPriority w:val="99"/>
-    <w:semiHidden/>
-    <w:unhideWhenUsed/>
-    <w:qFormat/>
-    <w:rsid w:val="00c959ca"/>
-    <w:pPr/>
-    <w:rPr>
-      <w:b/>
-      <w:bCs/>
-    </w:rPr>
-  </w:style>
-  <w:style w:type="paragraph" w:styleId="BalloonText">
-    <w:name w:val="Balloon Text"/>
-    <w:basedOn w:val="Normal"/>
-    <w:link w:val="BalloonTextChar"/>
-    <w:uiPriority w:val="99"/>
-    <w:semiHidden/>
-    <w:unhideWhenUsed/>
-    <w:qFormat/>
-    <w:rsid w:val="00c959ca"/>
-    <w:pPr>
-      <w:spacing w:lineRule="auto" w:line="240" w:before="0" w:after="0"/>
-    </w:pPr>
-    <w:rPr>
-      <w:rFonts w:ascii="Segoe UI" w:hAnsi="Segoe UI" w:cs="Segoe UI"/>
-      <w:sz w:val="18"/>
-      <w:szCs w:val="18"/>
-    </w:rPr>
-  </w:style>
-  <w:style w:type="numbering" w:styleId="NoList" w:default="1">
-    <w:name w:val="No List"/>
-    <w:uiPriority w:val="99"/>
-    <w:semiHidden/>
-    <w:unhideWhenUsed/>
-    <w:qFormat/>
   </w:style>
   <w:style w:type="table" w:default="1" w:styleId="TableNormal">
     <w:name w:val="Normal Table"/>
@@ -2103,24 +1766,282 @@
       </w:tblCellMar>
     </w:tblPr>
   </w:style>
+  <w:style w:type="numbering" w:default="1" w:styleId="NoList">
+    <w:name w:val="No List"/>
+    <w:uiPriority w:val="99"/>
+    <w:semiHidden/>
+    <w:unhideWhenUsed/>
+  </w:style>
+  <w:style w:type="character" w:customStyle="1" w:styleId="TitleChar">
+    <w:name w:val="Title Char"/>
+    <w:basedOn w:val="DefaultParagraphFont"/>
+    <w:link w:val="Title"/>
+    <w:uiPriority w:val="10"/>
+    <w:qFormat/>
+    <w:rsid w:val="004C5182"/>
+    <w:rPr>
+      <w:rFonts w:asciiTheme="majorHAnsi" w:eastAsiaTheme="majorEastAsia" w:hAnsiTheme="majorHAnsi" w:cstheme="majorBidi"/>
+      <w:spacing w:val="-10"/>
+      <w:kern w:val="2"/>
+      <w:sz w:val="56"/>
+      <w:szCs w:val="56"/>
+    </w:rPr>
+  </w:style>
+  <w:style w:type="character" w:customStyle="1" w:styleId="Heading1Char">
+    <w:name w:val="Heading 1 Char"/>
+    <w:basedOn w:val="DefaultParagraphFont"/>
+    <w:link w:val="Heading1"/>
+    <w:uiPriority w:val="9"/>
+    <w:qFormat/>
+    <w:rsid w:val="004C5182"/>
+    <w:rPr>
+      <w:rFonts w:asciiTheme="majorHAnsi" w:eastAsiaTheme="majorEastAsia" w:hAnsiTheme="majorHAnsi" w:cstheme="majorBidi"/>
+      <w:color w:val="2F5496" w:themeColor="accent1" w:themeShade="BF"/>
+      <w:sz w:val="32"/>
+      <w:szCs w:val="32"/>
+    </w:rPr>
+  </w:style>
+  <w:style w:type="character" w:styleId="Hyperlink">
+    <w:name w:val="Hyperlink"/>
+    <w:basedOn w:val="DefaultParagraphFont"/>
+    <w:uiPriority w:val="99"/>
+    <w:unhideWhenUsed/>
+    <w:rsid w:val="00817E38"/>
+    <w:rPr>
+      <w:color w:val="0563C1" w:themeColor="hyperlink"/>
+      <w:u w:val="single"/>
+    </w:rPr>
+  </w:style>
+  <w:style w:type="character" w:styleId="UnresolvedMention">
+    <w:name w:val="Unresolved Mention"/>
+    <w:basedOn w:val="DefaultParagraphFont"/>
+    <w:uiPriority w:val="99"/>
+    <w:semiHidden/>
+    <w:unhideWhenUsed/>
+    <w:qFormat/>
+    <w:rsid w:val="00817E38"/>
+    <w:rPr>
+      <w:color w:val="605E5C"/>
+      <w:shd w:val="clear" w:color="auto" w:fill="E1DFDD"/>
+    </w:rPr>
+  </w:style>
+  <w:style w:type="character" w:styleId="CommentReference">
+    <w:name w:val="annotation reference"/>
+    <w:basedOn w:val="DefaultParagraphFont"/>
+    <w:uiPriority w:val="99"/>
+    <w:semiHidden/>
+    <w:unhideWhenUsed/>
+    <w:qFormat/>
+    <w:rsid w:val="00C959CA"/>
+    <w:rPr>
+      <w:sz w:val="16"/>
+      <w:szCs w:val="16"/>
+    </w:rPr>
+  </w:style>
+  <w:style w:type="character" w:customStyle="1" w:styleId="CommentTextChar">
+    <w:name w:val="Comment Text Char"/>
+    <w:basedOn w:val="DefaultParagraphFont"/>
+    <w:link w:val="CommentText"/>
+    <w:uiPriority w:val="99"/>
+    <w:semiHidden/>
+    <w:qFormat/>
+    <w:rsid w:val="00C959CA"/>
+    <w:rPr>
+      <w:sz w:val="20"/>
+      <w:szCs w:val="20"/>
+    </w:rPr>
+  </w:style>
+  <w:style w:type="character" w:customStyle="1" w:styleId="CommentSubjectChar">
+    <w:name w:val="Comment Subject Char"/>
+    <w:basedOn w:val="CommentTextChar"/>
+    <w:link w:val="CommentSubject"/>
+    <w:uiPriority w:val="99"/>
+    <w:semiHidden/>
+    <w:qFormat/>
+    <w:rsid w:val="00C959CA"/>
+    <w:rPr>
+      <w:b/>
+      <w:bCs/>
+      <w:sz w:val="20"/>
+      <w:szCs w:val="20"/>
+    </w:rPr>
+  </w:style>
+  <w:style w:type="character" w:customStyle="1" w:styleId="BalloonTextChar">
+    <w:name w:val="Balloon Text Char"/>
+    <w:basedOn w:val="DefaultParagraphFont"/>
+    <w:link w:val="BalloonText"/>
+    <w:uiPriority w:val="99"/>
+    <w:semiHidden/>
+    <w:qFormat/>
+    <w:rsid w:val="00C959CA"/>
+    <w:rPr>
+      <w:rFonts w:ascii="Segoe UI" w:hAnsi="Segoe UI" w:cs="Segoe UI"/>
+      <w:sz w:val="18"/>
+      <w:szCs w:val="18"/>
+    </w:rPr>
+  </w:style>
+  <w:style w:type="paragraph" w:customStyle="1" w:styleId="Heading">
+    <w:name w:val="Heading"/>
+    <w:basedOn w:val="Normal"/>
+    <w:next w:val="BodyText"/>
+    <w:qFormat/>
+    <w:pPr>
+      <w:keepNext/>
+      <w:spacing w:before="240" w:after="120"/>
+    </w:pPr>
+    <w:rPr>
+      <w:rFonts w:ascii="Liberation Sans" w:eastAsia="Microsoft YaHei" w:hAnsi="Liberation Sans" w:cs="Lucida Sans"/>
+      <w:sz w:val="28"/>
+      <w:szCs w:val="28"/>
+    </w:rPr>
+  </w:style>
+  <w:style w:type="paragraph" w:styleId="BodyText">
+    <w:name w:val="Body Text"/>
+    <w:basedOn w:val="Normal"/>
+    <w:pPr>
+      <w:spacing w:after="140" w:line="276" w:lineRule="auto"/>
+    </w:pPr>
+  </w:style>
+  <w:style w:type="paragraph" w:styleId="List">
+    <w:name w:val="List"/>
+    <w:basedOn w:val="BodyText"/>
+    <w:rPr>
+      <w:rFonts w:cs="Lucida Sans"/>
+    </w:rPr>
+  </w:style>
+  <w:style w:type="paragraph" w:styleId="Caption">
+    <w:name w:val="caption"/>
+    <w:basedOn w:val="Normal"/>
+    <w:qFormat/>
+    <w:pPr>
+      <w:suppressLineNumbers/>
+      <w:spacing w:before="120" w:after="120"/>
+    </w:pPr>
+    <w:rPr>
+      <w:rFonts w:cs="Lucida Sans"/>
+      <w:i/>
+      <w:iCs/>
+      <w:sz w:val="24"/>
+      <w:szCs w:val="24"/>
+    </w:rPr>
+  </w:style>
+  <w:style w:type="paragraph" w:customStyle="1" w:styleId="Index">
+    <w:name w:val="Index"/>
+    <w:basedOn w:val="Normal"/>
+    <w:qFormat/>
+    <w:pPr>
+      <w:suppressLineNumbers/>
+    </w:pPr>
+    <w:rPr>
+      <w:rFonts w:cs="Lucida Sans"/>
+    </w:rPr>
+  </w:style>
+  <w:style w:type="paragraph" w:styleId="Title">
+    <w:name w:val="Title"/>
+    <w:basedOn w:val="Normal"/>
+    <w:next w:val="Normal"/>
+    <w:link w:val="TitleChar"/>
+    <w:uiPriority w:val="10"/>
+    <w:qFormat/>
+    <w:rsid w:val="004C5182"/>
+    <w:pPr>
+      <w:spacing w:after="0" w:line="240" w:lineRule="auto"/>
+      <w:contextualSpacing/>
+    </w:pPr>
+    <w:rPr>
+      <w:rFonts w:asciiTheme="majorHAnsi" w:eastAsiaTheme="majorEastAsia" w:hAnsiTheme="majorHAnsi" w:cstheme="majorBidi"/>
+      <w:spacing w:val="-10"/>
+      <w:kern w:val="2"/>
+      <w:sz w:val="56"/>
+      <w:szCs w:val="56"/>
+    </w:rPr>
+  </w:style>
+  <w:style w:type="paragraph" w:styleId="ListParagraph">
+    <w:name w:val="List Paragraph"/>
+    <w:basedOn w:val="Normal"/>
+    <w:uiPriority w:val="34"/>
+    <w:qFormat/>
+    <w:rsid w:val="00AB0AB6"/>
+    <w:pPr>
+      <w:ind w:left="720"/>
+      <w:contextualSpacing/>
+    </w:pPr>
+  </w:style>
+  <w:style w:type="paragraph" w:styleId="CommentText">
+    <w:name w:val="annotation text"/>
+    <w:basedOn w:val="Normal"/>
+    <w:link w:val="CommentTextChar"/>
+    <w:uiPriority w:val="99"/>
+    <w:semiHidden/>
+    <w:unhideWhenUsed/>
+    <w:qFormat/>
+    <w:rsid w:val="00C959CA"/>
+    <w:pPr>
+      <w:spacing w:line="240" w:lineRule="auto"/>
+    </w:pPr>
+    <w:rPr>
+      <w:sz w:val="20"/>
+      <w:szCs w:val="20"/>
+    </w:rPr>
+  </w:style>
+  <w:style w:type="paragraph" w:styleId="CommentSubject">
+    <w:name w:val="annotation subject"/>
+    <w:basedOn w:val="CommentText"/>
+    <w:next w:val="CommentText"/>
+    <w:link w:val="CommentSubjectChar"/>
+    <w:uiPriority w:val="99"/>
+    <w:semiHidden/>
+    <w:unhideWhenUsed/>
+    <w:qFormat/>
+    <w:rsid w:val="00C959CA"/>
+    <w:rPr>
+      <w:b/>
+      <w:bCs/>
+    </w:rPr>
+  </w:style>
+  <w:style w:type="paragraph" w:styleId="BalloonText">
+    <w:name w:val="Balloon Text"/>
+    <w:basedOn w:val="Normal"/>
+    <w:link w:val="BalloonTextChar"/>
+    <w:uiPriority w:val="99"/>
+    <w:semiHidden/>
+    <w:unhideWhenUsed/>
+    <w:qFormat/>
+    <w:rsid w:val="00C959CA"/>
+    <w:pPr>
+      <w:spacing w:after="0" w:line="240" w:lineRule="auto"/>
+    </w:pPr>
+    <w:rPr>
+      <w:rFonts w:ascii="Segoe UI" w:hAnsi="Segoe UI" w:cs="Segoe UI"/>
+      <w:sz w:val="18"/>
+      <w:szCs w:val="18"/>
+    </w:rPr>
+  </w:style>
   <w:style w:type="table" w:styleId="TableGrid">
     <w:name w:val="Table Grid"/>
     <w:basedOn w:val="TableNormal"/>
     <w:uiPriority w:val="39"/>
-    <w:rsid w:val="00692f68"/>
-    <w:pPr>
-      <w:spacing w:after="0" w:line="240" w:lineRule="auto"/>
-    </w:pPr>
+    <w:rsid w:val="00692F68"/>
     <w:tblPr>
       <w:tblBorders>
-        <w:top w:val="single" w:color="auto" w:sz="4" w:space="0"/>
-        <w:left w:val="single" w:color="auto" w:sz="4" w:space="0"/>
-        <w:bottom w:val="single" w:color="auto" w:sz="4" w:space="0"/>
-        <w:right w:val="single" w:color="auto" w:sz="4" w:space="0"/>
-        <w:insideH w:val="single" w:color="auto" w:sz="4" w:space="0"/>
-        <w:insideV w:val="single" w:color="auto" w:sz="4" w:space="0"/>
+        <w:top w:val="single" w:sz="4" w:space="0" w:color="auto"/>
+        <w:left w:val="single" w:sz="4" w:space="0" w:color="auto"/>
+        <w:bottom w:val="single" w:sz="4" w:space="0" w:color="auto"/>
+        <w:right w:val="single" w:sz="4" w:space="0" w:color="auto"/>
+        <w:insideH w:val="single" w:sz="4" w:space="0" w:color="auto"/>
+        <w:insideV w:val="single" w:sz="4" w:space="0" w:color="auto"/>
       </w:tblBorders>
     </w:tblPr>
+  </w:style>
+  <w:style w:type="character" w:styleId="PlaceholderText">
+    <w:name w:val="Placeholder Text"/>
+    <w:basedOn w:val="DefaultParagraphFont"/>
+    <w:uiPriority w:val="99"/>
+    <w:semiHidden/>
+    <w:rsid w:val="005A6E6C"/>
+    <w:rPr>
+      <w:color w:val="808080"/>
+    </w:rPr>
   </w:style>
 </w:styles>
 </file>

</xml_diff>